<commit_message>
Replace AllInData with HiveCommerce in docs
</commit_message>
<xml_diff>
--- a/docs/UserGuide.docx
+++ b/docs/UserGuide.docx
@@ -1,6 +1,6 @@
 
 <file path=word/document.xml><?xml version="1.0" encoding="utf-8"?>
-<w:document xmlns:wpc="http://schemas.microsoft.com/office/word/2010/wordprocessingCanvas" xmlns:cx="http://schemas.microsoft.com/office/drawing/2014/chartex" xmlns:cx1="http://schemas.microsoft.com/office/drawing/2015/9/8/chartex" xmlns:cx2="http://schemas.microsoft.com/office/drawing/2015/10/21/chartex" xmlns:cx3="http://schemas.microsoft.com/office/drawing/2016/5/9/chartex" xmlns:cx4="http://schemas.microsoft.com/office/drawing/2016/5/10/chartex" xmlns:cx5="http://schemas.microsoft.com/office/drawing/2016/5/11/chartex" xmlns:cx6="http://schemas.microsoft.com/office/drawing/2016/5/12/chartex" xmlns:cx7="http://schemas.microsoft.com/office/drawing/2016/5/13/chartex" xmlns:cx8="http://schemas.microsoft.com/office/drawing/2016/5/14/chartex" xmlns:mc="http://schemas.openxmlformats.org/markup-compatibility/2006" xmlns:aink="http://schemas.microsoft.com/office/drawing/2016/ink" xmlns:am3d="http://schemas.microsoft.com/office/drawing/2017/model3d" xmlns:o="urn:schemas-microsoft-com:office:office" xmlns:r="http://schemas.openxmlformats.org/officeDocument/2006/relationships" xmlns:m="http://schemas.openxmlformats.org/officeDocument/2006/math" xmlns:v="urn:schemas-microsoft-com:vml" xmlns:wp14="http://schemas.microsoft.com/office/word/2010/wordprocessingDrawing" xmlns:wp="http://schemas.openxmlformats.org/drawingml/2006/wordprocessingDrawing" xmlns:w10="urn:schemas-microsoft-com:office:word" xmlns:w="http://schemas.openxmlformats.org/wordprocessingml/2006/main" xmlns:w14="http://schemas.microsoft.com/office/word/2010/wordml" xmlns:w15="http://schemas.microsoft.com/office/word/2012/wordml" xmlns:w16cid="http://schemas.microsoft.com/office/word/2016/wordml/cid" xmlns:w16se="http://schemas.microsoft.com/office/word/2015/wordml/symex" xmlns:wpg="http://schemas.microsoft.com/office/word/2010/wordprocessingGroup" xmlns:wpi="http://schemas.microsoft.com/office/word/2010/wordprocessingInk" xmlns:wne="http://schemas.microsoft.com/office/word/2006/wordml" xmlns:wps="http://schemas.microsoft.com/office/word/2010/wordprocessingShape" mc:Ignorable="w14 w15 w16se w16cid wp14">
+<w:document xmlns:wpc="http://schemas.microsoft.com/office/word/2010/wordprocessingCanvas" xmlns:cx="http://schemas.microsoft.com/office/drawing/2014/chartex" xmlns:cx1="http://schemas.microsoft.com/office/drawing/2015/9/8/chartex" xmlns:cx2="http://schemas.microsoft.com/office/drawing/2015/10/21/chartex" xmlns:cx3="http://schemas.microsoft.com/office/drawing/2016/5/9/chartex" xmlns:cx4="http://schemas.microsoft.com/office/drawing/2016/5/10/chartex" xmlns:cx5="http://schemas.microsoft.com/office/drawing/2016/5/11/chartex" xmlns:cx6="http://schemas.microsoft.com/office/drawing/2016/5/12/chartex" xmlns:cx7="http://schemas.microsoft.com/office/drawing/2016/5/13/chartex" xmlns:cx8="http://schemas.microsoft.com/office/drawing/2016/5/14/chartex" xmlns:mc="http://schemas.openxmlformats.org/markup-compatibility/2006" xmlns:aink="http://schemas.microsoft.com/office/drawing/2016/ink" xmlns:am3d="http://schemas.microsoft.com/office/drawing/2017/model3d" xmlns:o="urn:schemas-microsoft-com:office:office" xmlns:r="http://schemas.openxmlformats.org/officeDocument/2006/relationships" xmlns:m="http://schemas.openxmlformats.org/officeDocument/2006/math" xmlns:v="urn:schemas-microsoft-com:vml" xmlns:wp14="http://schemas.microsoft.com/office/word/2010/wordprocessingDrawing" xmlns:wp="http://schemas.openxmlformats.org/drawingml/2006/wordprocessingDrawing" xmlns:w10="urn:schemas-microsoft-com:office:word" xmlns:w="http://schemas.openxmlformats.org/wordprocessingml/2006/main" xmlns:w14="http://schemas.microsoft.com/office/word/2010/wordml" xmlns:w15="http://schemas.microsoft.com/office/word/2012/wordml" xmlns:w16cex="http://schemas.microsoft.com/office/word/2018/wordml/cex" xmlns:w16cid="http://schemas.microsoft.com/office/word/2016/wordml/cid" xmlns:w16="http://schemas.microsoft.com/office/word/2018/wordml" xmlns:w16sdtdh="http://schemas.microsoft.com/office/word/2020/wordml/sdtdatahash" xmlns:w16se="http://schemas.microsoft.com/office/word/2015/wordml/symex" xmlns:wpg="http://schemas.microsoft.com/office/word/2010/wordprocessingGroup" xmlns:wpi="http://schemas.microsoft.com/office/word/2010/wordprocessingInk" xmlns:wne="http://schemas.microsoft.com/office/word/2006/wordml" xmlns:wps="http://schemas.microsoft.com/office/word/2010/wordprocessingShape" mc:Ignorable="w14 w15 w16se w16cid w16 w16cex w16sdtdh wp14">
   <w:body>
     <w:p>
       <w:pPr>
@@ -14,7 +14,7 @@
           <w:lang w:val="en-US"/>
         </w:rPr>
         <w:drawing>
-          <wp:anchor distT="0" distB="0" distL="0" distR="0" simplePos="0" relativeHeight="2" behindDoc="0" locked="0" layoutInCell="1" allowOverlap="1">
+          <wp:anchor distT="0" distB="0" distL="0" distR="0" simplePos="0" relativeHeight="2" behindDoc="0" locked="0" layoutInCell="1" allowOverlap="1" wp14:anchorId="1C05B958" wp14:editId="22A414DA">
             <wp:simplePos x="0" y="0"/>
             <wp:positionH relativeFrom="column">
               <wp:align>center</wp:align>
@@ -1019,6 +1019,9 @@
     <w:p>
       <w:pPr>
         <w:pStyle w:val="Textkrper"/>
+        <w:rPr>
+          <w:lang w:val="en-GB"/>
+        </w:rPr>
       </w:pPr>
       <w:r>
         <w:rPr>
@@ -1050,7 +1053,19 @@
         <w:rPr>
           <w:lang w:val="en-US"/>
         </w:rPr>
-        <w:t>fills up empty content fields - and if needed - switches real content with dummy content. This is for development purposes, e.g. save time to prepare test data and matching GDPR restrictions.</w:t>
+        <w:t xml:space="preserve">fills up empty content fields - and if needed - switches real content with dummy content. This is for development purposes, </w:t>
+      </w:r>
+      <w:r>
+        <w:rPr>
+          <w:lang w:val="en-US"/>
+        </w:rPr>
+        <w:t>e.g.,</w:t>
+      </w:r>
+      <w:r>
+        <w:rPr>
+          <w:lang w:val="en-US"/>
+        </w:rPr>
+        <w:t xml:space="preserve"> save time to prepare test data and matching GDPR restrictions.</w:t>
       </w:r>
     </w:p>
     <w:p>
@@ -1076,6 +1091,9 @@
     <w:p>
       <w:pPr>
         <w:pStyle w:val="Textkrper"/>
+        <w:rPr>
+          <w:lang w:val="en-GB"/>
+        </w:rPr>
       </w:pPr>
       <w:r>
         <w:rPr>
@@ -1115,21 +1133,13 @@
         <w:rPr>
           <w:lang w:val="en-US"/>
         </w:rPr>
-        <w:t xml:space="preserve"> 2 is the </w:t>
-      </w:r>
-      <w:proofErr w:type="spellStart"/>
-      <w:r>
-        <w:rPr>
-          <w:lang w:val="en-US"/>
-        </w:rPr>
-        <w:t>All.In</w:t>
-      </w:r>
-      <w:proofErr w:type="spellEnd"/>
-      <w:r>
-        <w:rPr>
-          <w:lang w:val="en-US"/>
-        </w:rPr>
-        <w:t xml:space="preserve"> Data GmbH</w:t>
+        <w:t xml:space="preserve"> 2 is </w:t>
+      </w:r>
+      <w:r>
+        <w:rPr>
+          <w:lang w:val="en-US"/>
+        </w:rPr>
+        <w:t>bitExpert AG</w:t>
       </w:r>
       <w:r>
         <w:rPr>
@@ -1172,7 +1182,7 @@
         <w:rPr>
           <w:lang w:val="en-US"/>
         </w:rPr>
-        <w:t>all-in-data</w:t>
+        <w:t>bitexpert</w:t>
       </w:r>
       <w:r>
         <w:rPr>
@@ -1273,6 +1283,9 @@
         </w:rPr>
       </w:pPr>
       <w:r>
+        <w:rPr>
+          <w:lang w:val="en-GB"/>
+        </w:rPr>
         <w:br w:type="page"/>
       </w:r>
     </w:p>
@@ -1348,7 +1361,7 @@
         <w:rPr>
           <w:lang w:val="en-US"/>
         </w:rPr>
-        <w:t>allindata</w:t>
+        <w:t>hivecommerce</w:t>
       </w:r>
       <w:proofErr w:type="spellEnd"/>
       <w:r>
@@ -1363,8 +1376,6 @@
         </w:rPr>
         <w:t>content-fuzzyfyr</w:t>
       </w:r>
-      <w:bookmarkStart w:id="6" w:name="_GoBack"/>
-      <w:bookmarkEnd w:id="6"/>
       <w:r>
         <w:rPr>
           <w:lang w:val="en-US"/>
@@ -1406,7 +1417,7 @@
         <w:rPr>
           <w:lang w:val="en-US"/>
         </w:rPr>
-        <w:t>allindata</w:t>
+        <w:t>hivecommerce</w:t>
       </w:r>
       <w:proofErr w:type="spellEnd"/>
       <w:r>
@@ -1425,6 +1436,9 @@
     <w:p>
       <w:pPr>
         <w:pStyle w:val="Textkrper"/>
+        <w:rPr>
+          <w:lang w:val="en-GB"/>
+        </w:rPr>
       </w:pPr>
       <w:r>
         <w:rPr>
@@ -1448,19 +1462,33 @@
         </w:rPr>
         <w:t xml:space="preserve"> and install the </w:t>
       </w:r>
-      <w:bookmarkStart w:id="7" w:name="__DdeLink__276_1634750589"/>
+      <w:bookmarkStart w:id="6" w:name="__DdeLink__276_1634750589"/>
       <w:r>
         <w:rPr>
           <w:lang w:val="en-US"/>
         </w:rPr>
         <w:t>decompressed</w:t>
       </w:r>
-      <w:bookmarkEnd w:id="7"/>
-      <w:r>
-        <w:rPr>
-          <w:lang w:val="en-US"/>
-        </w:rPr>
-        <w:t xml:space="preserve"> code in your projects directory under </w:t>
+      <w:bookmarkEnd w:id="6"/>
+      <w:r>
+        <w:rPr>
+          <w:lang w:val="en-US"/>
+        </w:rPr>
+        <w:t xml:space="preserve"> code in your </w:t>
+      </w:r>
+      <w:proofErr w:type="gramStart"/>
+      <w:r>
+        <w:rPr>
+          <w:lang w:val="en-US"/>
+        </w:rPr>
+        <w:t>projects</w:t>
+      </w:r>
+      <w:proofErr w:type="gramEnd"/>
+      <w:r>
+        <w:rPr>
+          <w:lang w:val="en-US"/>
+        </w:rPr>
+        <w:t xml:space="preserve"> directory under </w:t>
       </w:r>
       <w:r>
         <w:rPr>
@@ -1477,7 +1505,7 @@
           <w:iCs/>
           <w:lang w:val="en-US"/>
         </w:rPr>
-        <w:t>AllInData</w:t>
+        <w:t>HiveCommerce</w:t>
       </w:r>
       <w:proofErr w:type="spellEnd"/>
       <w:r>
@@ -1516,14 +1544,14 @@
           <w:lang w:val="en-US"/>
         </w:rPr>
       </w:pPr>
-      <w:bookmarkStart w:id="8" w:name="_Toc518989222"/>
+      <w:bookmarkStart w:id="7" w:name="_Toc518989222"/>
       <w:r>
         <w:rPr>
           <w:lang w:val="en-US"/>
         </w:rPr>
         <w:t>Post-Install</w:t>
       </w:r>
-      <w:bookmarkEnd w:id="8"/>
+      <w:bookmarkEnd w:id="7"/>
     </w:p>
     <w:p>
       <w:pPr>
@@ -1602,7 +1630,7 @@
         <w:rPr>
           <w:lang w:val="en-US"/>
         </w:rPr>
-        <w:t>AllInData</w:t>
+        <w:t>HiveCommerce</w:t>
       </w:r>
       <w:r>
         <w:rPr>
@@ -1637,14 +1665,14 @@
           <w:lang w:val="en-US"/>
         </w:rPr>
       </w:pPr>
-      <w:bookmarkStart w:id="9" w:name="_Toc518989223"/>
+      <w:bookmarkStart w:id="8" w:name="_Toc518989223"/>
       <w:r>
         <w:rPr>
           <w:lang w:val="en-US"/>
         </w:rPr>
         <w:t>System Upgrade</w:t>
       </w:r>
-      <w:bookmarkEnd w:id="9"/>
+      <w:bookmarkEnd w:id="8"/>
     </w:p>
     <w:p>
       <w:pPr>
@@ -1864,8 +1892,8 @@
           <w:lang w:val="en-US"/>
         </w:rPr>
       </w:pPr>
-      <w:bookmarkStart w:id="10" w:name="__DdeLink__140_767772636"/>
-      <w:bookmarkEnd w:id="10"/>
+      <w:bookmarkStart w:id="9" w:name="__DdeLink__140_767772636"/>
+      <w:bookmarkEnd w:id="9"/>
       <w:r>
         <w:br w:type="page"/>
       </w:r>
@@ -1881,7 +1909,7 @@
           <w:lang w:val="en-US"/>
         </w:rPr>
       </w:pPr>
-      <w:bookmarkStart w:id="11" w:name="_Toc518989224"/>
+      <w:bookmarkStart w:id="10" w:name="_Toc518989224"/>
       <w:r>
         <w:rPr>
           <w:lang w:val="en-US"/>
@@ -1889,7 +1917,57 @@
         <w:lastRenderedPageBreak/>
         <w:t>How to use</w:t>
       </w:r>
+      <w:bookmarkEnd w:id="10"/>
+    </w:p>
+    <w:p>
+      <w:pPr>
+        <w:pStyle w:val="Textkrper"/>
+        <w:rPr>
+          <w:lang w:val="en-US"/>
+        </w:rPr>
+      </w:pPr>
+      <w:bookmarkStart w:id="11" w:name="__DdeLink__142_767772636"/>
       <w:bookmarkEnd w:id="11"/>
+      <w:r>
+        <w:rPr>
+          <w:lang w:val="en-US"/>
+        </w:rPr>
+        <w:t xml:space="preserve">The usage of the </w:t>
+      </w:r>
+      <w:r>
+        <w:rPr>
+          <w:lang w:val="en-US"/>
+        </w:rPr>
+        <w:t xml:space="preserve">Content </w:t>
+      </w:r>
+      <w:proofErr w:type="spellStart"/>
+      <w:r>
+        <w:rPr>
+          <w:lang w:val="en-US"/>
+        </w:rPr>
+        <w:t>Fuzzyfyr</w:t>
+      </w:r>
+      <w:proofErr w:type="spellEnd"/>
+      <w:r>
+        <w:rPr>
+          <w:lang w:val="en-US"/>
+        </w:rPr>
+        <w:t xml:space="preserve"> module for Magento® 2 is applied implicitly by redirecting visitors if the called URI does not match any configured whitelisted </w:t>
+      </w:r>
+      <w:proofErr w:type="spellStart"/>
+      <w:r>
+        <w:rPr>
+          <w:lang w:val="en-US"/>
+        </w:rPr>
+        <w:t>url</w:t>
+      </w:r>
+      <w:proofErr w:type="spellEnd"/>
+      <w:r>
+        <w:rPr>
+          <w:lang w:val="en-US"/>
+        </w:rPr>
+        <w:t xml:space="preserve"> rules.</w:t>
+      </w:r>
     </w:p>
     <w:p>
       <w:pPr>
@@ -1898,174 +1976,28 @@
           <w:lang w:val="en-US"/>
         </w:rPr>
       </w:pPr>
-      <w:bookmarkStart w:id="12" w:name="__DdeLink__142_767772636"/>
-      <w:bookmarkEnd w:id="12"/>
-      <w:r>
-        <w:rPr>
-          <w:lang w:val="en-US"/>
-        </w:rPr>
-        <w:t xml:space="preserve">The usage of the </w:t>
-      </w:r>
-      <w:r>
-        <w:rPr>
-          <w:lang w:val="en-US"/>
-        </w:rPr>
-        <w:t xml:space="preserve">Content </w:t>
+      <w:r>
+        <w:rPr>
+          <w:rFonts w:ascii="Times New Roman" w:eastAsia="Times New Roman" w:hAnsi="Times New Roman" w:cs="Times New Roman"/>
+          <w:lang w:val="en-GB" w:eastAsia="de-DE" w:bidi="ar-SA"/>
+        </w:rPr>
+        <w:t xml:space="preserve">The Content </w:t>
       </w:r>
       <w:proofErr w:type="spellStart"/>
       <w:r>
         <w:rPr>
-          <w:lang w:val="en-US"/>
+          <w:rFonts w:ascii="Times New Roman" w:eastAsia="Times New Roman" w:hAnsi="Times New Roman" w:cs="Times New Roman"/>
+          <w:lang w:val="en-GB" w:eastAsia="de-DE" w:bidi="ar-SA"/>
         </w:rPr>
         <w:t>Fuzzyfyr</w:t>
       </w:r>
       <w:proofErr w:type="spellEnd"/>
       <w:r>
         <w:rPr>
-          <w:lang w:val="en-US"/>
-        </w:rPr>
-        <w:t xml:space="preserve"> module for Magento® 2 is applied implicitly by redirecting visitors if the called URI does not match any configured whitelisted </w:t>
-      </w:r>
-      <w:proofErr w:type="spellStart"/>
-      <w:r>
-        <w:rPr>
-          <w:lang w:val="en-US"/>
-        </w:rPr>
-        <w:t>url</w:t>
-      </w:r>
-      <w:proofErr w:type="spellEnd"/>
-      <w:r>
-        <w:rPr>
-          <w:lang w:val="en-US"/>
-        </w:rPr>
-        <w:t xml:space="preserve"> rules.</w:t>
-      </w:r>
-    </w:p>
-    <w:p>
-      <w:pPr>
-        <w:pStyle w:val="Textkrper"/>
-        <w:rPr>
-          <w:lang w:val="en-US"/>
-        </w:rPr>
-      </w:pPr>
-      <w:r>
-        <w:rPr>
           <w:rFonts w:ascii="Times New Roman" w:eastAsia="Times New Roman" w:hAnsi="Times New Roman" w:cs="Times New Roman"/>
-          <w:lang w:eastAsia="de-DE" w:bidi="ar-SA"/>
-        </w:rPr>
-        <w:t xml:space="preserve">The Content </w:t>
-      </w:r>
-      <w:proofErr w:type="spellStart"/>
-      <w:r>
-        <w:rPr>
-          <w:rFonts w:ascii="Times New Roman" w:eastAsia="Times New Roman" w:hAnsi="Times New Roman" w:cs="Times New Roman"/>
-          <w:lang w:eastAsia="de-DE" w:bidi="ar-SA"/>
-        </w:rPr>
-        <w:t>Fuzzyfyr</w:t>
-      </w:r>
-      <w:proofErr w:type="spellEnd"/>
-      <w:r>
-        <w:rPr>
-          <w:rFonts w:ascii="Times New Roman" w:eastAsia="Times New Roman" w:hAnsi="Times New Roman" w:cs="Times New Roman"/>
-          <w:lang w:eastAsia="de-DE" w:bidi="ar-SA"/>
-        </w:rPr>
-        <w:t xml:space="preserve"> Module </w:t>
-      </w:r>
-      <w:proofErr w:type="spellStart"/>
-      <w:r>
-        <w:rPr>
-          <w:rFonts w:ascii="Times New Roman" w:eastAsia="Times New Roman" w:hAnsi="Times New Roman" w:cs="Times New Roman"/>
-          <w:lang w:eastAsia="de-DE" w:bidi="ar-SA"/>
-        </w:rPr>
-        <w:t>for</w:t>
-      </w:r>
-      <w:proofErr w:type="spellEnd"/>
-      <w:r>
-        <w:rPr>
-          <w:rFonts w:ascii="Times New Roman" w:eastAsia="Times New Roman" w:hAnsi="Times New Roman" w:cs="Times New Roman"/>
-          <w:lang w:eastAsia="de-DE" w:bidi="ar-SA"/>
-        </w:rPr>
-        <w:t xml:space="preserve"> Magento® 2 </w:t>
-      </w:r>
-      <w:proofErr w:type="spellStart"/>
-      <w:r>
-        <w:rPr>
-          <w:rFonts w:ascii="Times New Roman" w:eastAsia="Times New Roman" w:hAnsi="Times New Roman" w:cs="Times New Roman"/>
-          <w:lang w:eastAsia="de-DE" w:bidi="ar-SA"/>
-        </w:rPr>
-        <w:t>provides</w:t>
-      </w:r>
-      <w:proofErr w:type="spellEnd"/>
-      <w:r>
-        <w:rPr>
-          <w:rFonts w:ascii="Times New Roman" w:eastAsia="Times New Roman" w:hAnsi="Times New Roman" w:cs="Times New Roman"/>
-          <w:lang w:eastAsia="de-DE" w:bidi="ar-SA"/>
-        </w:rPr>
-        <w:t xml:space="preserve"> an Magento® 2 CLI </w:t>
-      </w:r>
-      <w:proofErr w:type="spellStart"/>
-      <w:r>
-        <w:rPr>
-          <w:rFonts w:ascii="Times New Roman" w:eastAsia="Times New Roman" w:hAnsi="Times New Roman" w:cs="Times New Roman"/>
-          <w:lang w:eastAsia="de-DE" w:bidi="ar-SA"/>
-        </w:rPr>
-        <w:t>command</w:t>
-      </w:r>
-      <w:proofErr w:type="spellEnd"/>
-      <w:r>
-        <w:rPr>
-          <w:rFonts w:ascii="Times New Roman" w:eastAsia="Times New Roman" w:hAnsi="Times New Roman" w:cs="Times New Roman"/>
-          <w:lang w:eastAsia="de-DE" w:bidi="ar-SA"/>
-        </w:rPr>
-        <w:t xml:space="preserve"> </w:t>
-      </w:r>
-      <w:proofErr w:type="spellStart"/>
-      <w:r>
-        <w:rPr>
-          <w:rFonts w:ascii="Times New Roman" w:eastAsia="Times New Roman" w:hAnsi="Times New Roman" w:cs="Times New Roman"/>
-          <w:lang w:eastAsia="de-DE" w:bidi="ar-SA"/>
-        </w:rPr>
-        <w:t>to</w:t>
-      </w:r>
-      <w:proofErr w:type="spellEnd"/>
-      <w:r>
-        <w:rPr>
-          <w:rFonts w:ascii="Times New Roman" w:eastAsia="Times New Roman" w:hAnsi="Times New Roman" w:cs="Times New Roman"/>
-          <w:lang w:eastAsia="de-DE" w:bidi="ar-SA"/>
-        </w:rPr>
-        <w:t xml:space="preserve"> </w:t>
-      </w:r>
-      <w:proofErr w:type="spellStart"/>
-      <w:r>
-        <w:rPr>
-          <w:rFonts w:ascii="Times New Roman" w:eastAsia="Times New Roman" w:hAnsi="Times New Roman" w:cs="Times New Roman"/>
-          <w:lang w:eastAsia="de-DE" w:bidi="ar-SA"/>
-        </w:rPr>
-        <w:t>be</w:t>
-      </w:r>
-      <w:proofErr w:type="spellEnd"/>
-      <w:r>
-        <w:rPr>
-          <w:rFonts w:ascii="Times New Roman" w:eastAsia="Times New Roman" w:hAnsi="Times New Roman" w:cs="Times New Roman"/>
-          <w:lang w:eastAsia="de-DE" w:bidi="ar-SA"/>
-        </w:rPr>
-        <w:t xml:space="preserve"> </w:t>
-      </w:r>
-      <w:proofErr w:type="spellStart"/>
-      <w:r>
-        <w:rPr>
-          <w:rFonts w:ascii="Times New Roman" w:eastAsia="Times New Roman" w:hAnsi="Times New Roman" w:cs="Times New Roman"/>
-          <w:lang w:eastAsia="de-DE" w:bidi="ar-SA"/>
-        </w:rPr>
-        <w:t>run</w:t>
-      </w:r>
-      <w:proofErr w:type="spellEnd"/>
-      <w:r>
-        <w:rPr>
-          <w:rFonts w:ascii="Times New Roman" w:eastAsia="Times New Roman" w:hAnsi="Times New Roman" w:cs="Times New Roman"/>
-          <w:lang w:eastAsia="de-DE" w:bidi="ar-SA"/>
-        </w:rPr>
-        <w:t>:</w:t>
+          <w:lang w:val="en-GB" w:eastAsia="de-DE" w:bidi="ar-SA"/>
+        </w:rPr>
+        <w:t xml:space="preserve"> Module for Magento® 2 provides an Magento® 2 CLI command to be run:</w:t>
       </w:r>
       <w:r>
         <w:rPr>
@@ -2080,7 +2012,7 @@
         <w:ind w:firstLine="709"/>
         <w:rPr>
           <w:rFonts w:ascii="Times New Roman" w:eastAsia="Times New Roman" w:hAnsi="Times New Roman" w:cs="Times New Roman"/>
-          <w:lang w:eastAsia="de-DE" w:bidi="ar-SA"/>
+          <w:lang w:val="en-GB" w:eastAsia="de-DE" w:bidi="ar-SA"/>
         </w:rPr>
       </w:pPr>
       <w:r>
@@ -2109,7 +2041,13 @@
         <w:rPr>
           <w:lang w:val="en-US"/>
         </w:rPr>
-        <w:t>aid:content</w:t>
+        <w:t>developer:</w:t>
+      </w:r>
+      <w:r>
+        <w:rPr>
+          <w:lang w:val="en-US"/>
+        </w:rPr>
+        <w:t>content</w:t>
       </w:r>
       <w:proofErr w:type="gramEnd"/>
       <w:r>
@@ -2180,7 +2118,7 @@
         </w:numPr>
         <w:rPr>
           <w:rFonts w:ascii="Times New Roman" w:eastAsia="Times New Roman" w:hAnsi="Times New Roman" w:cs="Times New Roman"/>
-          <w:lang w:eastAsia="de-DE" w:bidi="ar-SA"/>
+          <w:lang w:val="en-GB" w:eastAsia="de-DE" w:bidi="ar-SA"/>
         </w:rPr>
       </w:pPr>
       <w:r>
@@ -2264,7 +2202,7 @@
       <w:pPr>
         <w:pStyle w:val="berschrift2"/>
       </w:pPr>
-      <w:bookmarkStart w:id="13" w:name="_Toc518989225"/>
+      <w:bookmarkStart w:id="12" w:name="_Toc518989225"/>
       <w:r>
         <w:t xml:space="preserve">List </w:t>
       </w:r>
@@ -2280,7 +2218,7 @@
       <w:r>
         <w:t>flags</w:t>
       </w:r>
-      <w:bookmarkEnd w:id="13"/>
+      <w:bookmarkEnd w:id="12"/>
       <w:proofErr w:type="spellEnd"/>
     </w:p>
     <w:tbl>
@@ -2456,168 +2394,17 @@
               <w:rPr>
                 <w:rFonts w:ascii="Segoe UI" w:hAnsi="Segoe UI" w:cs="Segoe UI"/>
                 <w:color w:val="24292E"/>
+                <w:lang w:val="en-GB"/>
               </w:rPr>
             </w:pPr>
             <w:r>
               <w:rPr>
                 <w:rFonts w:ascii="Segoe UI" w:hAnsi="Segoe UI" w:cs="Segoe UI"/>
                 <w:color w:val="24292E"/>
+                <w:lang w:val="en-GB"/>
               </w:rPr>
-              <w:t xml:space="preserve">Use </w:t>
+              <w:t>Use dummy content only if the original data is equal to empty</w:t>
             </w:r>
-            <w:proofErr w:type="spellStart"/>
-            <w:r>
-              <w:rPr>
-                <w:rFonts w:ascii="Segoe UI" w:hAnsi="Segoe UI" w:cs="Segoe UI"/>
-                <w:color w:val="24292E"/>
-              </w:rPr>
-              <w:t>dummy</w:t>
-            </w:r>
-            <w:proofErr w:type="spellEnd"/>
-            <w:r>
-              <w:rPr>
-                <w:rFonts w:ascii="Segoe UI" w:hAnsi="Segoe UI" w:cs="Segoe UI"/>
-                <w:color w:val="24292E"/>
-              </w:rPr>
-              <w:t xml:space="preserve"> </w:t>
-            </w:r>
-            <w:proofErr w:type="spellStart"/>
-            <w:r>
-              <w:rPr>
-                <w:rFonts w:ascii="Segoe UI" w:hAnsi="Segoe UI" w:cs="Segoe UI"/>
-                <w:color w:val="24292E"/>
-              </w:rPr>
-              <w:t>content</w:t>
-            </w:r>
-            <w:proofErr w:type="spellEnd"/>
-            <w:r>
-              <w:rPr>
-                <w:rFonts w:ascii="Segoe UI" w:hAnsi="Segoe UI" w:cs="Segoe UI"/>
-                <w:color w:val="24292E"/>
-              </w:rPr>
-              <w:t xml:space="preserve"> </w:t>
-            </w:r>
-            <w:proofErr w:type="spellStart"/>
-            <w:r>
-              <w:rPr>
-                <w:rFonts w:ascii="Segoe UI" w:hAnsi="Segoe UI" w:cs="Segoe UI"/>
-                <w:color w:val="24292E"/>
-              </w:rPr>
-              <w:t>only</w:t>
-            </w:r>
-            <w:proofErr w:type="spellEnd"/>
-            <w:r>
-              <w:rPr>
-                <w:rFonts w:ascii="Segoe UI" w:hAnsi="Segoe UI" w:cs="Segoe UI"/>
-                <w:color w:val="24292E"/>
-              </w:rPr>
-              <w:t xml:space="preserve"> </w:t>
-            </w:r>
-            <w:proofErr w:type="spellStart"/>
-            <w:r>
-              <w:rPr>
-                <w:rFonts w:ascii="Segoe UI" w:hAnsi="Segoe UI" w:cs="Segoe UI"/>
-                <w:color w:val="24292E"/>
-              </w:rPr>
-              <w:t>if</w:t>
-            </w:r>
-            <w:proofErr w:type="spellEnd"/>
-            <w:r>
-              <w:rPr>
-                <w:rFonts w:ascii="Segoe UI" w:hAnsi="Segoe UI" w:cs="Segoe UI"/>
-                <w:color w:val="24292E"/>
-              </w:rPr>
-              <w:t xml:space="preserve"> </w:t>
-            </w:r>
-            <w:proofErr w:type="spellStart"/>
-            <w:r>
-              <w:rPr>
-                <w:rFonts w:ascii="Segoe UI" w:hAnsi="Segoe UI" w:cs="Segoe UI"/>
-                <w:color w:val="24292E"/>
-              </w:rPr>
-              <w:t>the</w:t>
-            </w:r>
-            <w:proofErr w:type="spellEnd"/>
-            <w:r>
-              <w:rPr>
-                <w:rFonts w:ascii="Segoe UI" w:hAnsi="Segoe UI" w:cs="Segoe UI"/>
-                <w:color w:val="24292E"/>
-              </w:rPr>
-              <w:t xml:space="preserve"> original </w:t>
-            </w:r>
-            <w:proofErr w:type="spellStart"/>
-            <w:r>
-              <w:rPr>
-                <w:rFonts w:ascii="Segoe UI" w:hAnsi="Segoe UI" w:cs="Segoe UI"/>
-                <w:color w:val="24292E"/>
-              </w:rPr>
-              <w:t>data</w:t>
-            </w:r>
-            <w:proofErr w:type="spellEnd"/>
-            <w:r>
-              <w:rPr>
-                <w:rFonts w:ascii="Segoe UI" w:hAnsi="Segoe UI" w:cs="Segoe UI"/>
-                <w:color w:val="24292E"/>
-              </w:rPr>
-              <w:t xml:space="preserve"> </w:t>
-            </w:r>
-            <w:proofErr w:type="spellStart"/>
-            <w:r>
-              <w:rPr>
-                <w:rFonts w:ascii="Segoe UI" w:hAnsi="Segoe UI" w:cs="Segoe UI"/>
-                <w:color w:val="24292E"/>
-              </w:rPr>
-              <w:t>is</w:t>
-            </w:r>
-            <w:proofErr w:type="spellEnd"/>
-            <w:r>
-              <w:rPr>
-                <w:rFonts w:ascii="Segoe UI" w:hAnsi="Segoe UI" w:cs="Segoe UI"/>
-                <w:color w:val="24292E"/>
-              </w:rPr>
-              <w:t xml:space="preserve"> </w:t>
-            </w:r>
-            <w:proofErr w:type="spellStart"/>
-            <w:r>
-              <w:rPr>
-                <w:rFonts w:ascii="Segoe UI" w:hAnsi="Segoe UI" w:cs="Segoe UI"/>
-                <w:color w:val="24292E"/>
-              </w:rPr>
-              <w:t>equal</w:t>
-            </w:r>
-            <w:proofErr w:type="spellEnd"/>
-            <w:r>
-              <w:rPr>
-                <w:rFonts w:ascii="Segoe UI" w:hAnsi="Segoe UI" w:cs="Segoe UI"/>
-                <w:color w:val="24292E"/>
-              </w:rPr>
-              <w:t xml:space="preserve"> </w:t>
-            </w:r>
-            <w:proofErr w:type="spellStart"/>
-            <w:r>
-              <w:rPr>
-                <w:rFonts w:ascii="Segoe UI" w:hAnsi="Segoe UI" w:cs="Segoe UI"/>
-                <w:color w:val="24292E"/>
-              </w:rPr>
-              <w:t>to</w:t>
-            </w:r>
-            <w:proofErr w:type="spellEnd"/>
-            <w:r>
-              <w:rPr>
-                <w:rFonts w:ascii="Segoe UI" w:hAnsi="Segoe UI" w:cs="Segoe UI"/>
-                <w:color w:val="24292E"/>
-              </w:rPr>
-              <w:t xml:space="preserve"> </w:t>
-            </w:r>
-            <w:proofErr w:type="spellStart"/>
-            <w:r>
-              <w:rPr>
-                <w:rFonts w:ascii="Segoe UI" w:hAnsi="Segoe UI" w:cs="Segoe UI"/>
-                <w:color w:val="24292E"/>
-              </w:rPr>
-              <w:t>empty</w:t>
-            </w:r>
-            <w:proofErr w:type="spellEnd"/>
           </w:p>
         </w:tc>
       </w:tr>
@@ -2692,103 +2479,16 @@
               <w:rPr>
                 <w:rFonts w:ascii="Segoe UI" w:hAnsi="Segoe UI" w:cs="Segoe UI"/>
                 <w:color w:val="24292E"/>
+                <w:lang w:val="en-GB"/>
               </w:rPr>
             </w:pPr>
-            <w:proofErr w:type="spellStart"/>
             <w:r>
               <w:rPr>
                 <w:rFonts w:ascii="Segoe UI" w:hAnsi="Segoe UI" w:cs="Segoe UI"/>
                 <w:color w:val="24292E"/>
+                <w:lang w:val="en-GB"/>
               </w:rPr>
-              <w:t>Apply</w:t>
-            </w:r>
-            <w:proofErr w:type="spellEnd"/>
-            <w:r>
-              <w:rPr>
-                <w:rFonts w:ascii="Segoe UI" w:hAnsi="Segoe UI" w:cs="Segoe UI"/>
-                <w:color w:val="24292E"/>
-              </w:rPr>
-              <w:t xml:space="preserve"> </w:t>
-            </w:r>
-            <w:proofErr w:type="spellStart"/>
-            <w:r>
-              <w:rPr>
-                <w:rFonts w:ascii="Segoe UI" w:hAnsi="Segoe UI" w:cs="Segoe UI"/>
-                <w:color w:val="24292E"/>
-              </w:rPr>
-              <w:t>dummy</w:t>
-            </w:r>
-            <w:proofErr w:type="spellEnd"/>
-            <w:r>
-              <w:rPr>
-                <w:rFonts w:ascii="Segoe UI" w:hAnsi="Segoe UI" w:cs="Segoe UI"/>
-                <w:color w:val="24292E"/>
-              </w:rPr>
-              <w:t xml:space="preserve"> </w:t>
-            </w:r>
-            <w:proofErr w:type="spellStart"/>
-            <w:r>
-              <w:rPr>
-                <w:rFonts w:ascii="Segoe UI" w:hAnsi="Segoe UI" w:cs="Segoe UI"/>
-                <w:color w:val="24292E"/>
-              </w:rPr>
-              <w:t>content</w:t>
-            </w:r>
-            <w:proofErr w:type="spellEnd"/>
-            <w:r>
-              <w:rPr>
-                <w:rFonts w:ascii="Segoe UI" w:hAnsi="Segoe UI" w:cs="Segoe UI"/>
-                <w:color w:val="24292E"/>
-              </w:rPr>
-              <w:t xml:space="preserve"> </w:t>
-            </w:r>
-            <w:proofErr w:type="spellStart"/>
-            <w:r>
-              <w:rPr>
-                <w:rFonts w:ascii="Segoe UI" w:hAnsi="Segoe UI" w:cs="Segoe UI"/>
-                <w:color w:val="24292E"/>
-              </w:rPr>
-              <w:t>to</w:t>
-            </w:r>
-            <w:proofErr w:type="spellEnd"/>
-            <w:r>
-              <w:rPr>
-                <w:rFonts w:ascii="Segoe UI" w:hAnsi="Segoe UI" w:cs="Segoe UI"/>
-                <w:color w:val="24292E"/>
-              </w:rPr>
-              <w:t xml:space="preserve"> </w:t>
-            </w:r>
-            <w:proofErr w:type="spellStart"/>
-            <w:r>
-              <w:rPr>
-                <w:rFonts w:ascii="Segoe UI" w:hAnsi="Segoe UI" w:cs="Segoe UI"/>
-                <w:color w:val="24292E"/>
-              </w:rPr>
-              <w:t>products</w:t>
-            </w:r>
-            <w:proofErr w:type="spellEnd"/>
-            <w:r>
-              <w:rPr>
-                <w:rFonts w:ascii="Segoe UI" w:hAnsi="Segoe UI" w:cs="Segoe UI"/>
-                <w:color w:val="24292E"/>
-              </w:rPr>
-              <w:t xml:space="preserve"> (</w:t>
-            </w:r>
-            <w:proofErr w:type="spellStart"/>
-            <w:r>
-              <w:rPr>
-                <w:rFonts w:ascii="Segoe UI" w:hAnsi="Segoe UI" w:cs="Segoe UI"/>
-                <w:color w:val="24292E"/>
-              </w:rPr>
-              <w:t>description</w:t>
-            </w:r>
-            <w:proofErr w:type="spellEnd"/>
-            <w:r>
-              <w:rPr>
-                <w:rFonts w:ascii="Segoe UI" w:hAnsi="Segoe UI" w:cs="Segoe UI"/>
-                <w:color w:val="24292E"/>
-              </w:rPr>
-              <w:t>)</w:t>
+              <w:t>Apply dummy content to products (description)</w:t>
             </w:r>
           </w:p>
         </w:tc>
@@ -2864,135 +2564,16 @@
               <w:rPr>
                 <w:rFonts w:ascii="Segoe UI" w:hAnsi="Segoe UI" w:cs="Segoe UI"/>
                 <w:color w:val="24292E"/>
+                <w:lang w:val="en-GB"/>
               </w:rPr>
             </w:pPr>
-            <w:proofErr w:type="spellStart"/>
             <w:r>
               <w:rPr>
                 <w:rFonts w:ascii="Segoe UI" w:hAnsi="Segoe UI" w:cs="Segoe UI"/>
                 <w:color w:val="24292E"/>
+                <w:lang w:val="en-GB"/>
               </w:rPr>
-              <w:t>Apply</w:t>
-            </w:r>
-            <w:proofErr w:type="spellEnd"/>
-            <w:r>
-              <w:rPr>
-                <w:rFonts w:ascii="Segoe UI" w:hAnsi="Segoe UI" w:cs="Segoe UI"/>
-                <w:color w:val="24292E"/>
-              </w:rPr>
-              <w:t xml:space="preserve"> </w:t>
-            </w:r>
-            <w:proofErr w:type="spellStart"/>
-            <w:r>
-              <w:rPr>
-                <w:rFonts w:ascii="Segoe UI" w:hAnsi="Segoe UI" w:cs="Segoe UI"/>
-                <w:color w:val="24292E"/>
-              </w:rPr>
-              <w:t>dummy</w:t>
-            </w:r>
-            <w:proofErr w:type="spellEnd"/>
-            <w:r>
-              <w:rPr>
-                <w:rFonts w:ascii="Segoe UI" w:hAnsi="Segoe UI" w:cs="Segoe UI"/>
-                <w:color w:val="24292E"/>
-              </w:rPr>
-              <w:t xml:space="preserve"> </w:t>
-            </w:r>
-            <w:proofErr w:type="spellStart"/>
-            <w:r>
-              <w:rPr>
-                <w:rFonts w:ascii="Segoe UI" w:hAnsi="Segoe UI" w:cs="Segoe UI"/>
-                <w:color w:val="24292E"/>
-              </w:rPr>
-              <w:t>content</w:t>
-            </w:r>
-            <w:proofErr w:type="spellEnd"/>
-            <w:r>
-              <w:rPr>
-                <w:rFonts w:ascii="Segoe UI" w:hAnsi="Segoe UI" w:cs="Segoe UI"/>
-                <w:color w:val="24292E"/>
-              </w:rPr>
-              <w:t xml:space="preserve"> </w:t>
-            </w:r>
-            <w:proofErr w:type="spellStart"/>
-            <w:r>
-              <w:rPr>
-                <w:rFonts w:ascii="Segoe UI" w:hAnsi="Segoe UI" w:cs="Segoe UI"/>
-                <w:color w:val="24292E"/>
-              </w:rPr>
-              <w:t>to</w:t>
-            </w:r>
-            <w:proofErr w:type="spellEnd"/>
-            <w:r>
-              <w:rPr>
-                <w:rFonts w:ascii="Segoe UI" w:hAnsi="Segoe UI" w:cs="Segoe UI"/>
-                <w:color w:val="24292E"/>
-              </w:rPr>
-              <w:t xml:space="preserve"> </w:t>
-            </w:r>
-            <w:proofErr w:type="spellStart"/>
-            <w:r>
-              <w:rPr>
-                <w:rFonts w:ascii="Segoe UI" w:hAnsi="Segoe UI" w:cs="Segoe UI"/>
-                <w:color w:val="24292E"/>
-              </w:rPr>
-              <w:t>categories</w:t>
-            </w:r>
-            <w:proofErr w:type="spellEnd"/>
-            <w:r>
-              <w:rPr>
-                <w:rFonts w:ascii="Segoe UI" w:hAnsi="Segoe UI" w:cs="Segoe UI"/>
-                <w:color w:val="24292E"/>
-              </w:rPr>
-              <w:t xml:space="preserve"> (</w:t>
-            </w:r>
-            <w:proofErr w:type="spellStart"/>
-            <w:r>
-              <w:rPr>
-                <w:rFonts w:ascii="Segoe UI" w:hAnsi="Segoe UI" w:cs="Segoe UI"/>
-                <w:color w:val="24292E"/>
-              </w:rPr>
-              <w:t>content</w:t>
-            </w:r>
-            <w:proofErr w:type="spellEnd"/>
-            <w:r>
-              <w:rPr>
-                <w:rFonts w:ascii="Segoe UI" w:hAnsi="Segoe UI" w:cs="Segoe UI"/>
-                <w:color w:val="24292E"/>
-              </w:rPr>
-              <w:t xml:space="preserve">, </w:t>
-            </w:r>
-            <w:proofErr w:type="spellStart"/>
-            <w:r>
-              <w:rPr>
-                <w:rFonts w:ascii="Segoe UI" w:hAnsi="Segoe UI" w:cs="Segoe UI"/>
-                <w:color w:val="24292E"/>
-              </w:rPr>
-              <w:t>meta</w:t>
-            </w:r>
-            <w:proofErr w:type="spellEnd"/>
-            <w:r>
-              <w:rPr>
-                <w:rFonts w:ascii="Segoe UI" w:hAnsi="Segoe UI" w:cs="Segoe UI"/>
-                <w:color w:val="24292E"/>
-              </w:rPr>
-              <w:t xml:space="preserve"> </w:t>
-            </w:r>
-            <w:proofErr w:type="spellStart"/>
-            <w:r>
-              <w:rPr>
-                <w:rFonts w:ascii="Segoe UI" w:hAnsi="Segoe UI" w:cs="Segoe UI"/>
-                <w:color w:val="24292E"/>
-              </w:rPr>
-              <w:t>description</w:t>
-            </w:r>
-            <w:proofErr w:type="spellEnd"/>
-            <w:r>
-              <w:rPr>
-                <w:rFonts w:ascii="Segoe UI" w:hAnsi="Segoe UI" w:cs="Segoe UI"/>
-                <w:color w:val="24292E"/>
-              </w:rPr>
-              <w:t>)</w:t>
+              <w:t>Apply dummy content to categories (content, meta description)</w:t>
             </w:r>
           </w:p>
         </w:tc>
@@ -3068,119 +2649,16 @@
               <w:rPr>
                 <w:rFonts w:ascii="Segoe UI" w:hAnsi="Segoe UI" w:cs="Segoe UI"/>
                 <w:color w:val="24292E"/>
+                <w:lang w:val="en-GB"/>
               </w:rPr>
             </w:pPr>
-            <w:proofErr w:type="spellStart"/>
             <w:r>
               <w:rPr>
                 <w:rFonts w:ascii="Segoe UI" w:hAnsi="Segoe UI" w:cs="Segoe UI"/>
                 <w:color w:val="24292E"/>
+                <w:lang w:val="en-GB"/>
               </w:rPr>
-              <w:t>Apply</w:t>
-            </w:r>
-            <w:proofErr w:type="spellEnd"/>
-            <w:r>
-              <w:rPr>
-                <w:rFonts w:ascii="Segoe UI" w:hAnsi="Segoe UI" w:cs="Segoe UI"/>
-                <w:color w:val="24292E"/>
-              </w:rPr>
-              <w:t xml:space="preserve"> </w:t>
-            </w:r>
-            <w:proofErr w:type="spellStart"/>
-            <w:r>
-              <w:rPr>
-                <w:rFonts w:ascii="Segoe UI" w:hAnsi="Segoe UI" w:cs="Segoe UI"/>
-                <w:color w:val="24292E"/>
-              </w:rPr>
-              <w:t>dummy</w:t>
-            </w:r>
-            <w:proofErr w:type="spellEnd"/>
-            <w:r>
-              <w:rPr>
-                <w:rFonts w:ascii="Segoe UI" w:hAnsi="Segoe UI" w:cs="Segoe UI"/>
-                <w:color w:val="24292E"/>
-              </w:rPr>
-              <w:t xml:space="preserve"> </w:t>
-            </w:r>
-            <w:proofErr w:type="spellStart"/>
-            <w:r>
-              <w:rPr>
-                <w:rFonts w:ascii="Segoe UI" w:hAnsi="Segoe UI" w:cs="Segoe UI"/>
-                <w:color w:val="24292E"/>
-              </w:rPr>
-              <w:t>content</w:t>
-            </w:r>
-            <w:proofErr w:type="spellEnd"/>
-            <w:r>
-              <w:rPr>
-                <w:rFonts w:ascii="Segoe UI" w:hAnsi="Segoe UI" w:cs="Segoe UI"/>
-                <w:color w:val="24292E"/>
-              </w:rPr>
-              <w:t xml:space="preserve"> </w:t>
-            </w:r>
-            <w:proofErr w:type="spellStart"/>
-            <w:r>
-              <w:rPr>
-                <w:rFonts w:ascii="Segoe UI" w:hAnsi="Segoe UI" w:cs="Segoe UI"/>
-                <w:color w:val="24292E"/>
-              </w:rPr>
-              <w:t>to</w:t>
-            </w:r>
-            <w:proofErr w:type="spellEnd"/>
-            <w:r>
-              <w:rPr>
-                <w:rFonts w:ascii="Segoe UI" w:hAnsi="Segoe UI" w:cs="Segoe UI"/>
-                <w:color w:val="24292E"/>
-              </w:rPr>
-              <w:t xml:space="preserve"> </w:t>
-            </w:r>
-            <w:proofErr w:type="spellStart"/>
-            <w:r>
-              <w:rPr>
-                <w:rFonts w:ascii="Segoe UI" w:hAnsi="Segoe UI" w:cs="Segoe UI"/>
-                <w:color w:val="24292E"/>
-              </w:rPr>
-              <w:t>customers</w:t>
-            </w:r>
-            <w:proofErr w:type="spellEnd"/>
-            <w:r>
-              <w:rPr>
-                <w:rFonts w:ascii="Segoe UI" w:hAnsi="Segoe UI" w:cs="Segoe UI"/>
-                <w:color w:val="24292E"/>
-              </w:rPr>
-              <w:t xml:space="preserve"> (Last </w:t>
-            </w:r>
-            <w:proofErr w:type="spellStart"/>
-            <w:r>
-              <w:rPr>
-                <w:rFonts w:ascii="Segoe UI" w:hAnsi="Segoe UI" w:cs="Segoe UI"/>
-                <w:color w:val="24292E"/>
-              </w:rPr>
-              <w:t>name</w:t>
-            </w:r>
-            <w:proofErr w:type="spellEnd"/>
-            <w:r>
-              <w:rPr>
-                <w:rFonts w:ascii="Segoe UI" w:hAnsi="Segoe UI" w:cs="Segoe UI"/>
-                <w:color w:val="24292E"/>
-              </w:rPr>
-              <w:t xml:space="preserve">, </w:t>
-            </w:r>
-            <w:proofErr w:type="spellStart"/>
-            <w:r>
-              <w:rPr>
-                <w:rFonts w:ascii="Segoe UI" w:hAnsi="Segoe UI" w:cs="Segoe UI"/>
-                <w:color w:val="24292E"/>
-              </w:rPr>
-              <w:t>address</w:t>
-            </w:r>
-            <w:proofErr w:type="spellEnd"/>
-            <w:r>
-              <w:rPr>
-                <w:rFonts w:ascii="Segoe UI" w:hAnsi="Segoe UI" w:cs="Segoe UI"/>
-                <w:color w:val="24292E"/>
-              </w:rPr>
-              <w:t>, email)</w:t>
+              <w:t>Apply dummy content to customers (Last name, address, email)</w:t>
             </w:r>
           </w:p>
         </w:tc>
@@ -3256,103 +2734,16 @@
               <w:rPr>
                 <w:rFonts w:ascii="Segoe UI" w:hAnsi="Segoe UI" w:cs="Segoe UI"/>
                 <w:color w:val="24292E"/>
+                <w:lang w:val="en-GB"/>
               </w:rPr>
             </w:pPr>
-            <w:proofErr w:type="spellStart"/>
             <w:r>
               <w:rPr>
                 <w:rFonts w:ascii="Segoe UI" w:hAnsi="Segoe UI" w:cs="Segoe UI"/>
                 <w:color w:val="24292E"/>
+                <w:lang w:val="en-GB"/>
               </w:rPr>
-              <w:t>Apply</w:t>
-            </w:r>
-            <w:proofErr w:type="spellEnd"/>
-            <w:r>
-              <w:rPr>
-                <w:rFonts w:ascii="Segoe UI" w:hAnsi="Segoe UI" w:cs="Segoe UI"/>
-                <w:color w:val="24292E"/>
-              </w:rPr>
-              <w:t xml:space="preserve"> </w:t>
-            </w:r>
-            <w:proofErr w:type="spellStart"/>
-            <w:r>
-              <w:rPr>
-                <w:rFonts w:ascii="Segoe UI" w:hAnsi="Segoe UI" w:cs="Segoe UI"/>
-                <w:color w:val="24292E"/>
-              </w:rPr>
-              <w:t>dummy</w:t>
-            </w:r>
-            <w:proofErr w:type="spellEnd"/>
-            <w:r>
-              <w:rPr>
-                <w:rFonts w:ascii="Segoe UI" w:hAnsi="Segoe UI" w:cs="Segoe UI"/>
-                <w:color w:val="24292E"/>
-              </w:rPr>
-              <w:t xml:space="preserve"> </w:t>
-            </w:r>
-            <w:proofErr w:type="spellStart"/>
-            <w:r>
-              <w:rPr>
-                <w:rFonts w:ascii="Segoe UI" w:hAnsi="Segoe UI" w:cs="Segoe UI"/>
-                <w:color w:val="24292E"/>
-              </w:rPr>
-              <w:t>content</w:t>
-            </w:r>
-            <w:proofErr w:type="spellEnd"/>
-            <w:r>
-              <w:rPr>
-                <w:rFonts w:ascii="Segoe UI" w:hAnsi="Segoe UI" w:cs="Segoe UI"/>
-                <w:color w:val="24292E"/>
-              </w:rPr>
-              <w:t xml:space="preserve"> </w:t>
-            </w:r>
-            <w:proofErr w:type="spellStart"/>
-            <w:r>
-              <w:rPr>
-                <w:rFonts w:ascii="Segoe UI" w:hAnsi="Segoe UI" w:cs="Segoe UI"/>
-                <w:color w:val="24292E"/>
-              </w:rPr>
-              <w:t>to</w:t>
-            </w:r>
-            <w:proofErr w:type="spellEnd"/>
-            <w:r>
-              <w:rPr>
-                <w:rFonts w:ascii="Segoe UI" w:hAnsi="Segoe UI" w:cs="Segoe UI"/>
-                <w:color w:val="24292E"/>
-              </w:rPr>
-              <w:t xml:space="preserve"> </w:t>
-            </w:r>
-            <w:proofErr w:type="spellStart"/>
-            <w:r>
-              <w:rPr>
-                <w:rFonts w:ascii="Segoe UI" w:hAnsi="Segoe UI" w:cs="Segoe UI"/>
-                <w:color w:val="24292E"/>
-              </w:rPr>
-              <w:t>users</w:t>
-            </w:r>
-            <w:proofErr w:type="spellEnd"/>
-            <w:r>
-              <w:rPr>
-                <w:rFonts w:ascii="Segoe UI" w:hAnsi="Segoe UI" w:cs="Segoe UI"/>
-                <w:color w:val="24292E"/>
-              </w:rPr>
-              <w:t xml:space="preserve"> (Last </w:t>
-            </w:r>
-            <w:proofErr w:type="spellStart"/>
-            <w:r>
-              <w:rPr>
-                <w:rFonts w:ascii="Segoe UI" w:hAnsi="Segoe UI" w:cs="Segoe UI"/>
-                <w:color w:val="24292E"/>
-              </w:rPr>
-              <w:t>name</w:t>
-            </w:r>
-            <w:proofErr w:type="spellEnd"/>
-            <w:r>
-              <w:rPr>
-                <w:rFonts w:ascii="Segoe UI" w:hAnsi="Segoe UI" w:cs="Segoe UI"/>
-                <w:color w:val="24292E"/>
-              </w:rPr>
-              <w:t>, email)</w:t>
+              <w:t>Apply dummy content to users (Last name, email)</w:t>
             </w:r>
           </w:p>
         </w:tc>
@@ -3375,7 +2766,7 @@
       <w:pPr>
         <w:pStyle w:val="berschrift2"/>
       </w:pPr>
-      <w:bookmarkStart w:id="14" w:name="_Toc518989226"/>
+      <w:bookmarkStart w:id="13" w:name="_Toc518989226"/>
       <w:r>
         <w:t xml:space="preserve">List </w:t>
       </w:r>
@@ -3391,7 +2782,7 @@
       <w:r>
         <w:t>options</w:t>
       </w:r>
-      <w:bookmarkEnd w:id="14"/>
+      <w:bookmarkEnd w:id="13"/>
       <w:proofErr w:type="spellEnd"/>
     </w:p>
     <w:tbl>
@@ -3652,135 +3043,16 @@
               <w:rPr>
                 <w:rFonts w:ascii="Segoe UI" w:hAnsi="Segoe UI" w:cs="Segoe UI"/>
                 <w:color w:val="24292E"/>
+                <w:lang w:val="en-GB"/>
               </w:rPr>
             </w:pPr>
-            <w:proofErr w:type="spellStart"/>
             <w:r>
               <w:rPr>
                 <w:rFonts w:ascii="Segoe UI" w:hAnsi="Segoe UI" w:cs="Segoe UI"/>
                 <w:color w:val="24292E"/>
+                <w:lang w:val="en-GB"/>
               </w:rPr>
-              <w:t>Used</w:t>
-            </w:r>
-            <w:proofErr w:type="spellEnd"/>
-            <w:r>
-              <w:rPr>
-                <w:rFonts w:ascii="Segoe UI" w:hAnsi="Segoe UI" w:cs="Segoe UI"/>
-                <w:color w:val="24292E"/>
-              </w:rPr>
-              <w:t xml:space="preserve"> </w:t>
-            </w:r>
-            <w:proofErr w:type="spellStart"/>
-            <w:r>
-              <w:rPr>
-                <w:rFonts w:ascii="Segoe UI" w:hAnsi="Segoe UI" w:cs="Segoe UI"/>
-                <w:color w:val="24292E"/>
-              </w:rPr>
-              <w:t>as</w:t>
-            </w:r>
-            <w:proofErr w:type="spellEnd"/>
-            <w:r>
-              <w:rPr>
-                <w:rFonts w:ascii="Segoe UI" w:hAnsi="Segoe UI" w:cs="Segoe UI"/>
-                <w:color w:val="24292E"/>
-              </w:rPr>
-              <w:t xml:space="preserve"> </w:t>
-            </w:r>
-            <w:proofErr w:type="spellStart"/>
-            <w:r>
-              <w:rPr>
-                <w:rFonts w:ascii="Segoe UI" w:hAnsi="Segoe UI" w:cs="Segoe UI"/>
-                <w:color w:val="24292E"/>
-              </w:rPr>
-              <w:t>dummy</w:t>
-            </w:r>
-            <w:proofErr w:type="spellEnd"/>
-            <w:r>
-              <w:rPr>
-                <w:rFonts w:ascii="Segoe UI" w:hAnsi="Segoe UI" w:cs="Segoe UI"/>
-                <w:color w:val="24292E"/>
-              </w:rPr>
-              <w:t xml:space="preserve"> </w:t>
-            </w:r>
-            <w:proofErr w:type="spellStart"/>
-            <w:r>
-              <w:rPr>
-                <w:rFonts w:ascii="Segoe UI" w:hAnsi="Segoe UI" w:cs="Segoe UI"/>
-                <w:color w:val="24292E"/>
-              </w:rPr>
-              <w:t>text</w:t>
-            </w:r>
-            <w:proofErr w:type="spellEnd"/>
-            <w:r>
-              <w:rPr>
-                <w:rFonts w:ascii="Segoe UI" w:hAnsi="Segoe UI" w:cs="Segoe UI"/>
-                <w:color w:val="24292E"/>
-              </w:rPr>
-              <w:t xml:space="preserve"> </w:t>
-            </w:r>
-            <w:proofErr w:type="spellStart"/>
-            <w:r>
-              <w:rPr>
-                <w:rFonts w:ascii="Segoe UI" w:hAnsi="Segoe UI" w:cs="Segoe UI"/>
-                <w:color w:val="24292E"/>
-              </w:rPr>
-              <w:t>content</w:t>
-            </w:r>
-            <w:proofErr w:type="spellEnd"/>
-            <w:r>
-              <w:rPr>
-                <w:rFonts w:ascii="Segoe UI" w:hAnsi="Segoe UI" w:cs="Segoe UI"/>
-                <w:color w:val="24292E"/>
-              </w:rPr>
-              <w:t xml:space="preserve">. Defaults </w:t>
-            </w:r>
-            <w:proofErr w:type="spellStart"/>
-            <w:r>
-              <w:rPr>
-                <w:rFonts w:ascii="Segoe UI" w:hAnsi="Segoe UI" w:cs="Segoe UI"/>
-                <w:color w:val="24292E"/>
-              </w:rPr>
-              <w:t>to</w:t>
-            </w:r>
-            <w:proofErr w:type="spellEnd"/>
-            <w:r>
-              <w:rPr>
-                <w:rFonts w:ascii="Segoe UI" w:hAnsi="Segoe UI" w:cs="Segoe UI"/>
-                <w:color w:val="24292E"/>
-              </w:rPr>
-              <w:t xml:space="preserve"> '</w:t>
-            </w:r>
-            <w:proofErr w:type="spellStart"/>
-            <w:r>
-              <w:rPr>
-                <w:rFonts w:ascii="Segoe UI" w:hAnsi="Segoe UI" w:cs="Segoe UI"/>
-                <w:color w:val="24292E"/>
-              </w:rPr>
-              <w:t>Lorem</w:t>
-            </w:r>
-            <w:proofErr w:type="spellEnd"/>
-            <w:r>
-              <w:rPr>
-                <w:rFonts w:ascii="Segoe UI" w:hAnsi="Segoe UI" w:cs="Segoe UI"/>
-                <w:color w:val="24292E"/>
-              </w:rPr>
-              <w:t xml:space="preserve"> </w:t>
-            </w:r>
-            <w:proofErr w:type="spellStart"/>
-            <w:r>
-              <w:rPr>
-                <w:rFonts w:ascii="Segoe UI" w:hAnsi="Segoe UI" w:cs="Segoe UI"/>
-                <w:color w:val="24292E"/>
-              </w:rPr>
-              <w:t>ipsum</w:t>
-            </w:r>
-            <w:proofErr w:type="spellEnd"/>
-            <w:r>
-              <w:rPr>
-                <w:rFonts w:ascii="Segoe UI" w:hAnsi="Segoe UI" w:cs="Segoe UI"/>
-                <w:color w:val="24292E"/>
-              </w:rPr>
-              <w:t>.'</w:t>
+              <w:t>Used as dummy text content. Defaults to 'Lorem ipsum.'</w:t>
             </w:r>
           </w:p>
         </w:tc>
@@ -3834,8 +3106,17 @@
                 <w:rFonts w:ascii="Segoe UI" w:hAnsi="Segoe UI" w:cs="Segoe UI"/>
                 <w:color w:val="24292E"/>
               </w:rPr>
-              <w:t>-content-email</w:t>
+              <w:t>-content-</w:t>
             </w:r>
+            <w:proofErr w:type="gramStart"/>
+            <w:r>
+              <w:rPr>
+                <w:rFonts w:ascii="Segoe UI" w:hAnsi="Segoe UI" w:cs="Segoe UI"/>
+                <w:color w:val="24292E"/>
+              </w:rPr>
+              <w:t>email</w:t>
+            </w:r>
+            <w:proofErr w:type="gramEnd"/>
           </w:p>
         </w:tc>
         <w:tc>
@@ -3899,93 +3180,23 @@
               <w:rPr>
                 <w:rFonts w:ascii="Segoe UI" w:hAnsi="Segoe UI" w:cs="Segoe UI"/>
                 <w:color w:val="24292E"/>
+                <w:lang w:val="en-GB"/>
               </w:rPr>
             </w:pPr>
-            <w:proofErr w:type="spellStart"/>
             <w:r>
               <w:rPr>
                 <w:rFonts w:ascii="Segoe UI" w:hAnsi="Segoe UI" w:cs="Segoe UI"/>
                 <w:color w:val="24292E"/>
+                <w:lang w:val="en-GB"/>
               </w:rPr>
-              <w:t>Used</w:t>
-            </w:r>
-            <w:proofErr w:type="spellEnd"/>
-            <w:r>
-              <w:rPr>
-                <w:rFonts w:ascii="Segoe UI" w:hAnsi="Segoe UI" w:cs="Segoe UI"/>
-                <w:color w:val="24292E"/>
-              </w:rPr>
-              <w:t xml:space="preserve"> </w:t>
-            </w:r>
-            <w:proofErr w:type="spellStart"/>
-            <w:r>
-              <w:rPr>
-                <w:rFonts w:ascii="Segoe UI" w:hAnsi="Segoe UI" w:cs="Segoe UI"/>
-                <w:color w:val="24292E"/>
-              </w:rPr>
-              <w:t>as</w:t>
-            </w:r>
-            <w:proofErr w:type="spellEnd"/>
-            <w:r>
-              <w:rPr>
-                <w:rFonts w:ascii="Segoe UI" w:hAnsi="Segoe UI" w:cs="Segoe UI"/>
-                <w:color w:val="24292E"/>
-              </w:rPr>
-              <w:t xml:space="preserve"> </w:t>
-            </w:r>
-            <w:proofErr w:type="spellStart"/>
-            <w:r>
-              <w:rPr>
-                <w:rFonts w:ascii="Segoe UI" w:hAnsi="Segoe UI" w:cs="Segoe UI"/>
-                <w:color w:val="24292E"/>
-              </w:rPr>
-              <w:t>dummy</w:t>
-            </w:r>
-            <w:proofErr w:type="spellEnd"/>
-            <w:r>
-              <w:rPr>
-                <w:rFonts w:ascii="Segoe UI" w:hAnsi="Segoe UI" w:cs="Segoe UI"/>
-                <w:color w:val="24292E"/>
-              </w:rPr>
-              <w:t xml:space="preserve"> email </w:t>
-            </w:r>
-            <w:proofErr w:type="spellStart"/>
-            <w:r>
-              <w:rPr>
-                <w:rFonts w:ascii="Segoe UI" w:hAnsi="Segoe UI" w:cs="Segoe UI"/>
-                <w:color w:val="24292E"/>
-              </w:rPr>
-              <w:t>content</w:t>
-            </w:r>
-            <w:proofErr w:type="spellEnd"/>
-            <w:r>
-              <w:rPr>
-                <w:rFonts w:ascii="Segoe UI" w:hAnsi="Segoe UI" w:cs="Segoe UI"/>
-                <w:color w:val="24292E"/>
-              </w:rPr>
-              <w:t xml:space="preserve">. Defaults </w:t>
-            </w:r>
-            <w:proofErr w:type="spellStart"/>
-            <w:r>
-              <w:rPr>
-                <w:rFonts w:ascii="Segoe UI" w:hAnsi="Segoe UI" w:cs="Segoe UI"/>
-                <w:color w:val="24292E"/>
-              </w:rPr>
-              <w:t>to</w:t>
-            </w:r>
-            <w:proofErr w:type="spellEnd"/>
-            <w:r>
-              <w:rPr>
-                <w:rFonts w:ascii="Segoe UI" w:hAnsi="Segoe UI" w:cs="Segoe UI"/>
-                <w:color w:val="24292E"/>
-              </w:rPr>
-              <w:t xml:space="preserve"> '</w:t>
+              <w:t>Used as dummy email content. Defaults to '</w:t>
             </w:r>
             <w:proofErr w:type="gramStart"/>
             <w:r>
               <w:rPr>
                 <w:rFonts w:ascii="Segoe UI" w:hAnsi="Segoe UI" w:cs="Segoe UI"/>
                 <w:color w:val="24292E"/>
+                <w:lang w:val="en-GB"/>
               </w:rPr>
               <w:t>lorem.ipsum</w:t>
             </w:r>
@@ -3994,6 +3205,7 @@
               <w:rPr>
                 <w:rFonts w:ascii="Segoe UI" w:hAnsi="Segoe UI" w:cs="Segoe UI"/>
                 <w:color w:val="24292E"/>
+                <w:lang w:val="en-GB"/>
               </w:rPr>
               <w:t>.%1$</w:t>
             </w:r>
@@ -4003,6 +3215,7 @@
                   <w:rStyle w:val="Hyperlink"/>
                   <w:rFonts w:ascii="Segoe UI" w:hAnsi="Segoe UI" w:cs="Segoe UI"/>
                   <w:color w:val="0366D6"/>
+                  <w:lang w:val="en-GB"/>
                 </w:rPr>
                 <w:t>s@test.localhost</w:t>
               </w:r>
@@ -4011,6 +3224,7 @@
               <w:rPr>
                 <w:rFonts w:ascii="Segoe UI" w:hAnsi="Segoe UI" w:cs="Segoe UI"/>
                 <w:color w:val="24292E"/>
+                <w:lang w:val="en-GB"/>
               </w:rPr>
               <w:t>'</w:t>
             </w:r>
@@ -4022,7 +3236,7 @@
       <w:pPr>
         <w:rPr>
           <w:rFonts w:ascii="Times New Roman" w:eastAsia="Times New Roman" w:hAnsi="Times New Roman" w:cs="Times New Roman"/>
-          <w:lang w:eastAsia="de-DE" w:bidi="ar-SA"/>
+          <w:lang w:val="en-GB" w:eastAsia="de-DE" w:bidi="ar-SA"/>
         </w:rPr>
       </w:pPr>
       <w:r>
@@ -4043,7 +3257,7 @@
           <w:lang w:val="en-US"/>
         </w:rPr>
       </w:pPr>
-      <w:bookmarkStart w:id="15" w:name="_Toc518989227"/>
+      <w:bookmarkStart w:id="14" w:name="_Toc518989227"/>
       <w:r>
         <w:rPr>
           <w:lang w:val="en-US"/>
@@ -4051,7 +3265,7 @@
         <w:lastRenderedPageBreak/>
         <w:t>Contribution</w:t>
       </w:r>
-      <w:bookmarkEnd w:id="15"/>
+      <w:bookmarkEnd w:id="14"/>
     </w:p>
     <w:p>
       <w:pPr>
@@ -4125,18 +3339,21 @@
           <w:lang w:val="en-US"/>
         </w:rPr>
       </w:pPr>
-      <w:bookmarkStart w:id="16" w:name="_Toc518989228"/>
+      <w:bookmarkStart w:id="15" w:name="_Toc518989228"/>
       <w:r>
         <w:rPr>
           <w:lang w:val="en-US"/>
         </w:rPr>
         <w:t>License</w:t>
       </w:r>
-      <w:bookmarkEnd w:id="16"/>
+      <w:bookmarkEnd w:id="15"/>
     </w:p>
     <w:p>
       <w:pPr>
         <w:pStyle w:val="Textkrper"/>
+        <w:rPr>
+          <w:lang w:val="en-GB"/>
+        </w:rPr>
       </w:pPr>
       <w:r>
         <w:rPr>
@@ -4195,7 +3412,7 @@
 </file>
 
 <file path=word/endnotes.xml><?xml version="1.0" encoding="utf-8"?>
-<w:endnotes xmlns:wpc="http://schemas.microsoft.com/office/word/2010/wordprocessingCanvas" xmlns:cx="http://schemas.microsoft.com/office/drawing/2014/chartex" xmlns:cx1="http://schemas.microsoft.com/office/drawing/2015/9/8/chartex" xmlns:cx2="http://schemas.microsoft.com/office/drawing/2015/10/21/chartex" xmlns:cx3="http://schemas.microsoft.com/office/drawing/2016/5/9/chartex" xmlns:cx4="http://schemas.microsoft.com/office/drawing/2016/5/10/chartex" xmlns:cx5="http://schemas.microsoft.com/office/drawing/2016/5/11/chartex" xmlns:cx6="http://schemas.microsoft.com/office/drawing/2016/5/12/chartex" xmlns:cx7="http://schemas.microsoft.com/office/drawing/2016/5/13/chartex" xmlns:cx8="http://schemas.microsoft.com/office/drawing/2016/5/14/chartex" xmlns:mc="http://schemas.openxmlformats.org/markup-compatibility/2006" xmlns:aink="http://schemas.microsoft.com/office/drawing/2016/ink" xmlns:am3d="http://schemas.microsoft.com/office/drawing/2017/model3d" xmlns:o="urn:schemas-microsoft-com:office:office" xmlns:r="http://schemas.openxmlformats.org/officeDocument/2006/relationships" xmlns:m="http://schemas.openxmlformats.org/officeDocument/2006/math" xmlns:v="urn:schemas-microsoft-com:vml" xmlns:wp14="http://schemas.microsoft.com/office/word/2010/wordprocessingDrawing" xmlns:wp="http://schemas.openxmlformats.org/drawingml/2006/wordprocessingDrawing" xmlns:w10="urn:schemas-microsoft-com:office:word" xmlns:w="http://schemas.openxmlformats.org/wordprocessingml/2006/main" xmlns:w14="http://schemas.microsoft.com/office/word/2010/wordml" xmlns:w15="http://schemas.microsoft.com/office/word/2012/wordml" xmlns:w16cid="http://schemas.microsoft.com/office/word/2016/wordml/cid" xmlns:w16se="http://schemas.microsoft.com/office/word/2015/wordml/symex" xmlns:wpg="http://schemas.microsoft.com/office/word/2010/wordprocessingGroup" xmlns:wpi="http://schemas.microsoft.com/office/word/2010/wordprocessingInk" xmlns:wne="http://schemas.microsoft.com/office/word/2006/wordml" xmlns:wps="http://schemas.microsoft.com/office/word/2010/wordprocessingShape" mc:Ignorable="w14 w15 w16se w16cid wp14">
+<w:endnotes xmlns:wpc="http://schemas.microsoft.com/office/word/2010/wordprocessingCanvas" xmlns:cx="http://schemas.microsoft.com/office/drawing/2014/chartex" xmlns:cx1="http://schemas.microsoft.com/office/drawing/2015/9/8/chartex" xmlns:cx2="http://schemas.microsoft.com/office/drawing/2015/10/21/chartex" xmlns:cx3="http://schemas.microsoft.com/office/drawing/2016/5/9/chartex" xmlns:cx4="http://schemas.microsoft.com/office/drawing/2016/5/10/chartex" xmlns:cx5="http://schemas.microsoft.com/office/drawing/2016/5/11/chartex" xmlns:cx6="http://schemas.microsoft.com/office/drawing/2016/5/12/chartex" xmlns:cx7="http://schemas.microsoft.com/office/drawing/2016/5/13/chartex" xmlns:cx8="http://schemas.microsoft.com/office/drawing/2016/5/14/chartex" xmlns:mc="http://schemas.openxmlformats.org/markup-compatibility/2006" xmlns:aink="http://schemas.microsoft.com/office/drawing/2016/ink" xmlns:am3d="http://schemas.microsoft.com/office/drawing/2017/model3d" xmlns:o="urn:schemas-microsoft-com:office:office" xmlns:r="http://schemas.openxmlformats.org/officeDocument/2006/relationships" xmlns:m="http://schemas.openxmlformats.org/officeDocument/2006/math" xmlns:v="urn:schemas-microsoft-com:vml" xmlns:wp14="http://schemas.microsoft.com/office/word/2010/wordprocessingDrawing" xmlns:wp="http://schemas.openxmlformats.org/drawingml/2006/wordprocessingDrawing" xmlns:w10="urn:schemas-microsoft-com:office:word" xmlns:w="http://schemas.openxmlformats.org/wordprocessingml/2006/main" xmlns:w14="http://schemas.microsoft.com/office/word/2010/wordml" xmlns:w15="http://schemas.microsoft.com/office/word/2012/wordml" xmlns:w16cex="http://schemas.microsoft.com/office/word/2018/wordml/cex" xmlns:w16cid="http://schemas.microsoft.com/office/word/2016/wordml/cid" xmlns:w16="http://schemas.microsoft.com/office/word/2018/wordml" xmlns:w16sdtdh="http://schemas.microsoft.com/office/word/2020/wordml/sdtdatahash" xmlns:w16se="http://schemas.microsoft.com/office/word/2015/wordml/symex" xmlns:wpg="http://schemas.microsoft.com/office/word/2010/wordprocessingGroup" xmlns:wpi="http://schemas.microsoft.com/office/word/2010/wordprocessingInk" xmlns:wne="http://schemas.microsoft.com/office/word/2006/wordml" xmlns:wps="http://schemas.microsoft.com/office/word/2010/wordprocessingShape" mc:Ignorable="w14 w15 w16se w16cid w16 w16cex w16sdtdh wp14">
   <w:endnote w:type="separator" w:id="-1">
     <w:p>
       <w:r>
@@ -4214,7 +3431,7 @@
 </file>
 
 <file path=word/footer1.xml><?xml version="1.0" encoding="utf-8"?>
-<w:ftr xmlns:wpc="http://schemas.microsoft.com/office/word/2010/wordprocessingCanvas" xmlns:cx="http://schemas.microsoft.com/office/drawing/2014/chartex" xmlns:cx1="http://schemas.microsoft.com/office/drawing/2015/9/8/chartex" xmlns:cx2="http://schemas.microsoft.com/office/drawing/2015/10/21/chartex" xmlns:cx3="http://schemas.microsoft.com/office/drawing/2016/5/9/chartex" xmlns:cx4="http://schemas.microsoft.com/office/drawing/2016/5/10/chartex" xmlns:cx5="http://schemas.microsoft.com/office/drawing/2016/5/11/chartex" xmlns:cx6="http://schemas.microsoft.com/office/drawing/2016/5/12/chartex" xmlns:cx7="http://schemas.microsoft.com/office/drawing/2016/5/13/chartex" xmlns:cx8="http://schemas.microsoft.com/office/drawing/2016/5/14/chartex" xmlns:mc="http://schemas.openxmlformats.org/markup-compatibility/2006" xmlns:aink="http://schemas.microsoft.com/office/drawing/2016/ink" xmlns:am3d="http://schemas.microsoft.com/office/drawing/2017/model3d" xmlns:o="urn:schemas-microsoft-com:office:office" xmlns:r="http://schemas.openxmlformats.org/officeDocument/2006/relationships" xmlns:m="http://schemas.openxmlformats.org/officeDocument/2006/math" xmlns:v="urn:schemas-microsoft-com:vml" xmlns:wp14="http://schemas.microsoft.com/office/word/2010/wordprocessingDrawing" xmlns:wp="http://schemas.openxmlformats.org/drawingml/2006/wordprocessingDrawing" xmlns:w10="urn:schemas-microsoft-com:office:word" xmlns:w="http://schemas.openxmlformats.org/wordprocessingml/2006/main" xmlns:w14="http://schemas.microsoft.com/office/word/2010/wordml" xmlns:w15="http://schemas.microsoft.com/office/word/2012/wordml" xmlns:w16cid="http://schemas.microsoft.com/office/word/2016/wordml/cid" xmlns:w16se="http://schemas.microsoft.com/office/word/2015/wordml/symex" xmlns:wpg="http://schemas.microsoft.com/office/word/2010/wordprocessingGroup" xmlns:wpi="http://schemas.microsoft.com/office/word/2010/wordprocessingInk" xmlns:wne="http://schemas.microsoft.com/office/word/2006/wordml" xmlns:wps="http://schemas.microsoft.com/office/word/2010/wordprocessingShape" mc:Ignorable="w14 w15 w16se w16cid wp14">
+<w:ftr xmlns:wpc="http://schemas.microsoft.com/office/word/2010/wordprocessingCanvas" xmlns:cx="http://schemas.microsoft.com/office/drawing/2014/chartex" xmlns:cx1="http://schemas.microsoft.com/office/drawing/2015/9/8/chartex" xmlns:cx2="http://schemas.microsoft.com/office/drawing/2015/10/21/chartex" xmlns:cx3="http://schemas.microsoft.com/office/drawing/2016/5/9/chartex" xmlns:cx4="http://schemas.microsoft.com/office/drawing/2016/5/10/chartex" xmlns:cx5="http://schemas.microsoft.com/office/drawing/2016/5/11/chartex" xmlns:cx6="http://schemas.microsoft.com/office/drawing/2016/5/12/chartex" xmlns:cx7="http://schemas.microsoft.com/office/drawing/2016/5/13/chartex" xmlns:cx8="http://schemas.microsoft.com/office/drawing/2016/5/14/chartex" xmlns:mc="http://schemas.openxmlformats.org/markup-compatibility/2006" xmlns:aink="http://schemas.microsoft.com/office/drawing/2016/ink" xmlns:am3d="http://schemas.microsoft.com/office/drawing/2017/model3d" xmlns:o="urn:schemas-microsoft-com:office:office" xmlns:r="http://schemas.openxmlformats.org/officeDocument/2006/relationships" xmlns:m="http://schemas.openxmlformats.org/officeDocument/2006/math" xmlns:v="urn:schemas-microsoft-com:vml" xmlns:wp14="http://schemas.microsoft.com/office/word/2010/wordprocessingDrawing" xmlns:wp="http://schemas.openxmlformats.org/drawingml/2006/wordprocessingDrawing" xmlns:w10="urn:schemas-microsoft-com:office:word" xmlns:w="http://schemas.openxmlformats.org/wordprocessingml/2006/main" xmlns:w14="http://schemas.microsoft.com/office/word/2010/wordml" xmlns:w15="http://schemas.microsoft.com/office/word/2012/wordml" xmlns:w16cex="http://schemas.microsoft.com/office/word/2018/wordml/cex" xmlns:w16cid="http://schemas.microsoft.com/office/word/2016/wordml/cid" xmlns:w16="http://schemas.microsoft.com/office/word/2018/wordml" xmlns:w16sdtdh="http://schemas.microsoft.com/office/word/2020/wordml/sdtdatahash" xmlns:w16se="http://schemas.microsoft.com/office/word/2015/wordml/symex" xmlns:wpg="http://schemas.microsoft.com/office/word/2010/wordprocessingGroup" xmlns:wpi="http://schemas.microsoft.com/office/word/2010/wordprocessingInk" xmlns:wne="http://schemas.microsoft.com/office/word/2006/wordml" xmlns:wps="http://schemas.microsoft.com/office/word/2010/wordprocessingShape" mc:Ignorable="w14 w15 w16se w16cid w16 w16cex w16sdtdh wp14">
   <w:p>
     <w:pPr>
       <w:pStyle w:val="Fuzeile"/>
@@ -4224,7 +3441,7 @@
 </file>
 
 <file path=word/footer2.xml><?xml version="1.0" encoding="utf-8"?>
-<w:ftr xmlns:wpc="http://schemas.microsoft.com/office/word/2010/wordprocessingCanvas" xmlns:cx="http://schemas.microsoft.com/office/drawing/2014/chartex" xmlns:cx1="http://schemas.microsoft.com/office/drawing/2015/9/8/chartex" xmlns:cx2="http://schemas.microsoft.com/office/drawing/2015/10/21/chartex" xmlns:cx3="http://schemas.microsoft.com/office/drawing/2016/5/9/chartex" xmlns:cx4="http://schemas.microsoft.com/office/drawing/2016/5/10/chartex" xmlns:cx5="http://schemas.microsoft.com/office/drawing/2016/5/11/chartex" xmlns:cx6="http://schemas.microsoft.com/office/drawing/2016/5/12/chartex" xmlns:cx7="http://schemas.microsoft.com/office/drawing/2016/5/13/chartex" xmlns:cx8="http://schemas.microsoft.com/office/drawing/2016/5/14/chartex" xmlns:mc="http://schemas.openxmlformats.org/markup-compatibility/2006" xmlns:aink="http://schemas.microsoft.com/office/drawing/2016/ink" xmlns:am3d="http://schemas.microsoft.com/office/drawing/2017/model3d" xmlns:o="urn:schemas-microsoft-com:office:office" xmlns:r="http://schemas.openxmlformats.org/officeDocument/2006/relationships" xmlns:m="http://schemas.openxmlformats.org/officeDocument/2006/math" xmlns:v="urn:schemas-microsoft-com:vml" xmlns:wp14="http://schemas.microsoft.com/office/word/2010/wordprocessingDrawing" xmlns:wp="http://schemas.openxmlformats.org/drawingml/2006/wordprocessingDrawing" xmlns:w10="urn:schemas-microsoft-com:office:word" xmlns:w="http://schemas.openxmlformats.org/wordprocessingml/2006/main" xmlns:w14="http://schemas.microsoft.com/office/word/2010/wordml" xmlns:w15="http://schemas.microsoft.com/office/word/2012/wordml" xmlns:w16cid="http://schemas.microsoft.com/office/word/2016/wordml/cid" xmlns:w16se="http://schemas.microsoft.com/office/word/2015/wordml/symex" xmlns:wpg="http://schemas.microsoft.com/office/word/2010/wordprocessingGroup" xmlns:wpi="http://schemas.microsoft.com/office/word/2010/wordprocessingInk" xmlns:wne="http://schemas.microsoft.com/office/word/2006/wordml" xmlns:wps="http://schemas.microsoft.com/office/word/2010/wordprocessingShape" mc:Ignorable="w14 w15 w16se w16cid wp14">
+<w:ftr xmlns:wpc="http://schemas.microsoft.com/office/word/2010/wordprocessingCanvas" xmlns:cx="http://schemas.microsoft.com/office/drawing/2014/chartex" xmlns:cx1="http://schemas.microsoft.com/office/drawing/2015/9/8/chartex" xmlns:cx2="http://schemas.microsoft.com/office/drawing/2015/10/21/chartex" xmlns:cx3="http://schemas.microsoft.com/office/drawing/2016/5/9/chartex" xmlns:cx4="http://schemas.microsoft.com/office/drawing/2016/5/10/chartex" xmlns:cx5="http://schemas.microsoft.com/office/drawing/2016/5/11/chartex" xmlns:cx6="http://schemas.microsoft.com/office/drawing/2016/5/12/chartex" xmlns:cx7="http://schemas.microsoft.com/office/drawing/2016/5/13/chartex" xmlns:cx8="http://schemas.microsoft.com/office/drawing/2016/5/14/chartex" xmlns:mc="http://schemas.openxmlformats.org/markup-compatibility/2006" xmlns:aink="http://schemas.microsoft.com/office/drawing/2016/ink" xmlns:am3d="http://schemas.microsoft.com/office/drawing/2017/model3d" xmlns:o="urn:schemas-microsoft-com:office:office" xmlns:r="http://schemas.openxmlformats.org/officeDocument/2006/relationships" xmlns:m="http://schemas.openxmlformats.org/officeDocument/2006/math" xmlns:v="urn:schemas-microsoft-com:vml" xmlns:wp14="http://schemas.microsoft.com/office/word/2010/wordprocessingDrawing" xmlns:wp="http://schemas.openxmlformats.org/drawingml/2006/wordprocessingDrawing" xmlns:w10="urn:schemas-microsoft-com:office:word" xmlns:w="http://schemas.openxmlformats.org/wordprocessingml/2006/main" xmlns:w14="http://schemas.microsoft.com/office/word/2010/wordml" xmlns:w15="http://schemas.microsoft.com/office/word/2012/wordml" xmlns:w16cex="http://schemas.microsoft.com/office/word/2018/wordml/cex" xmlns:w16cid="http://schemas.microsoft.com/office/word/2016/wordml/cid" xmlns:w16="http://schemas.microsoft.com/office/word/2018/wordml" xmlns:w16sdtdh="http://schemas.microsoft.com/office/word/2020/wordml/sdtdatahash" xmlns:w16se="http://schemas.microsoft.com/office/word/2015/wordml/symex" xmlns:wpg="http://schemas.microsoft.com/office/word/2010/wordprocessingGroup" xmlns:wpi="http://schemas.microsoft.com/office/word/2010/wordprocessingInk" xmlns:wne="http://schemas.microsoft.com/office/word/2006/wordml" xmlns:wps="http://schemas.microsoft.com/office/word/2010/wordprocessingShape" mc:Ignorable="w14 w15 w16se w16cid w16 w16cex w16sdtdh wp14">
   <w:p>
     <w:pPr>
       <w:pStyle w:val="Fuzeile"/>
@@ -4234,7 +3451,7 @@
 </file>
 
 <file path=word/footer3.xml><?xml version="1.0" encoding="utf-8"?>
-<w:ftr xmlns:wpc="http://schemas.microsoft.com/office/word/2010/wordprocessingCanvas" xmlns:cx="http://schemas.microsoft.com/office/drawing/2014/chartex" xmlns:cx1="http://schemas.microsoft.com/office/drawing/2015/9/8/chartex" xmlns:cx2="http://schemas.microsoft.com/office/drawing/2015/10/21/chartex" xmlns:cx3="http://schemas.microsoft.com/office/drawing/2016/5/9/chartex" xmlns:cx4="http://schemas.microsoft.com/office/drawing/2016/5/10/chartex" xmlns:cx5="http://schemas.microsoft.com/office/drawing/2016/5/11/chartex" xmlns:cx6="http://schemas.microsoft.com/office/drawing/2016/5/12/chartex" xmlns:cx7="http://schemas.microsoft.com/office/drawing/2016/5/13/chartex" xmlns:cx8="http://schemas.microsoft.com/office/drawing/2016/5/14/chartex" xmlns:mc="http://schemas.openxmlformats.org/markup-compatibility/2006" xmlns:aink="http://schemas.microsoft.com/office/drawing/2016/ink" xmlns:am3d="http://schemas.microsoft.com/office/drawing/2017/model3d" xmlns:o="urn:schemas-microsoft-com:office:office" xmlns:r="http://schemas.openxmlformats.org/officeDocument/2006/relationships" xmlns:m="http://schemas.openxmlformats.org/officeDocument/2006/math" xmlns:v="urn:schemas-microsoft-com:vml" xmlns:wp14="http://schemas.microsoft.com/office/word/2010/wordprocessingDrawing" xmlns:wp="http://schemas.openxmlformats.org/drawingml/2006/wordprocessingDrawing" xmlns:w10="urn:schemas-microsoft-com:office:word" xmlns:w="http://schemas.openxmlformats.org/wordprocessingml/2006/main" xmlns:w14="http://schemas.microsoft.com/office/word/2010/wordml" xmlns:w15="http://schemas.microsoft.com/office/word/2012/wordml" xmlns:w16cid="http://schemas.microsoft.com/office/word/2016/wordml/cid" xmlns:w16se="http://schemas.microsoft.com/office/word/2015/wordml/symex" xmlns:wpg="http://schemas.microsoft.com/office/word/2010/wordprocessingGroup" xmlns:wpi="http://schemas.microsoft.com/office/word/2010/wordprocessingInk" xmlns:wne="http://schemas.microsoft.com/office/word/2006/wordml" xmlns:wps="http://schemas.microsoft.com/office/word/2010/wordprocessingShape" mc:Ignorable="w14 w15 w16se w16cid wp14">
+<w:ftr xmlns:wpc="http://schemas.microsoft.com/office/word/2010/wordprocessingCanvas" xmlns:cx="http://schemas.microsoft.com/office/drawing/2014/chartex" xmlns:cx1="http://schemas.microsoft.com/office/drawing/2015/9/8/chartex" xmlns:cx2="http://schemas.microsoft.com/office/drawing/2015/10/21/chartex" xmlns:cx3="http://schemas.microsoft.com/office/drawing/2016/5/9/chartex" xmlns:cx4="http://schemas.microsoft.com/office/drawing/2016/5/10/chartex" xmlns:cx5="http://schemas.microsoft.com/office/drawing/2016/5/11/chartex" xmlns:cx6="http://schemas.microsoft.com/office/drawing/2016/5/12/chartex" xmlns:cx7="http://schemas.microsoft.com/office/drawing/2016/5/13/chartex" xmlns:cx8="http://schemas.microsoft.com/office/drawing/2016/5/14/chartex" xmlns:mc="http://schemas.openxmlformats.org/markup-compatibility/2006" xmlns:aink="http://schemas.microsoft.com/office/drawing/2016/ink" xmlns:am3d="http://schemas.microsoft.com/office/drawing/2017/model3d" xmlns:o="urn:schemas-microsoft-com:office:office" xmlns:r="http://schemas.openxmlformats.org/officeDocument/2006/relationships" xmlns:m="http://schemas.openxmlformats.org/officeDocument/2006/math" xmlns:v="urn:schemas-microsoft-com:vml" xmlns:wp14="http://schemas.microsoft.com/office/word/2010/wordprocessingDrawing" xmlns:wp="http://schemas.openxmlformats.org/drawingml/2006/wordprocessingDrawing" xmlns:w10="urn:schemas-microsoft-com:office:word" xmlns:w="http://schemas.openxmlformats.org/wordprocessingml/2006/main" xmlns:w14="http://schemas.microsoft.com/office/word/2010/wordml" xmlns:w15="http://schemas.microsoft.com/office/word/2012/wordml" xmlns:w16cex="http://schemas.microsoft.com/office/word/2018/wordml/cex" xmlns:w16cid="http://schemas.microsoft.com/office/word/2016/wordml/cid" xmlns:w16="http://schemas.microsoft.com/office/word/2018/wordml" xmlns:w16sdtdh="http://schemas.microsoft.com/office/word/2020/wordml/sdtdatahash" xmlns:w16se="http://schemas.microsoft.com/office/word/2015/wordml/symex" xmlns:wpg="http://schemas.microsoft.com/office/word/2010/wordprocessingGroup" xmlns:wpi="http://schemas.microsoft.com/office/word/2010/wordprocessingInk" xmlns:wne="http://schemas.microsoft.com/office/word/2006/wordml" xmlns:wps="http://schemas.microsoft.com/office/word/2010/wordprocessingShape" mc:Ignorable="w14 w15 w16se w16cid w16 w16cex w16sdtdh wp14">
   <w:p>
     <w:pPr>
       <w:pStyle w:val="Fuzeile"/>
@@ -4244,7 +3461,7 @@
 </file>
 
 <file path=word/footnotes.xml><?xml version="1.0" encoding="utf-8"?>
-<w:footnotes xmlns:wpc="http://schemas.microsoft.com/office/word/2010/wordprocessingCanvas" xmlns:cx="http://schemas.microsoft.com/office/drawing/2014/chartex" xmlns:cx1="http://schemas.microsoft.com/office/drawing/2015/9/8/chartex" xmlns:cx2="http://schemas.microsoft.com/office/drawing/2015/10/21/chartex" xmlns:cx3="http://schemas.microsoft.com/office/drawing/2016/5/9/chartex" xmlns:cx4="http://schemas.microsoft.com/office/drawing/2016/5/10/chartex" xmlns:cx5="http://schemas.microsoft.com/office/drawing/2016/5/11/chartex" xmlns:cx6="http://schemas.microsoft.com/office/drawing/2016/5/12/chartex" xmlns:cx7="http://schemas.microsoft.com/office/drawing/2016/5/13/chartex" xmlns:cx8="http://schemas.microsoft.com/office/drawing/2016/5/14/chartex" xmlns:mc="http://schemas.openxmlformats.org/markup-compatibility/2006" xmlns:aink="http://schemas.microsoft.com/office/drawing/2016/ink" xmlns:am3d="http://schemas.microsoft.com/office/drawing/2017/model3d" xmlns:o="urn:schemas-microsoft-com:office:office" xmlns:r="http://schemas.openxmlformats.org/officeDocument/2006/relationships" xmlns:m="http://schemas.openxmlformats.org/officeDocument/2006/math" xmlns:v="urn:schemas-microsoft-com:vml" xmlns:wp14="http://schemas.microsoft.com/office/word/2010/wordprocessingDrawing" xmlns:wp="http://schemas.openxmlformats.org/drawingml/2006/wordprocessingDrawing" xmlns:w10="urn:schemas-microsoft-com:office:word" xmlns:w="http://schemas.openxmlformats.org/wordprocessingml/2006/main" xmlns:w14="http://schemas.microsoft.com/office/word/2010/wordml" xmlns:w15="http://schemas.microsoft.com/office/word/2012/wordml" xmlns:w16cid="http://schemas.microsoft.com/office/word/2016/wordml/cid" xmlns:w16se="http://schemas.microsoft.com/office/word/2015/wordml/symex" xmlns:wpg="http://schemas.microsoft.com/office/word/2010/wordprocessingGroup" xmlns:wpi="http://schemas.microsoft.com/office/word/2010/wordprocessingInk" xmlns:wne="http://schemas.microsoft.com/office/word/2006/wordml" xmlns:wps="http://schemas.microsoft.com/office/word/2010/wordprocessingShape" mc:Ignorable="w14 w15 w16se w16cid wp14">
+<w:footnotes xmlns:wpc="http://schemas.microsoft.com/office/word/2010/wordprocessingCanvas" xmlns:cx="http://schemas.microsoft.com/office/drawing/2014/chartex" xmlns:cx1="http://schemas.microsoft.com/office/drawing/2015/9/8/chartex" xmlns:cx2="http://schemas.microsoft.com/office/drawing/2015/10/21/chartex" xmlns:cx3="http://schemas.microsoft.com/office/drawing/2016/5/9/chartex" xmlns:cx4="http://schemas.microsoft.com/office/drawing/2016/5/10/chartex" xmlns:cx5="http://schemas.microsoft.com/office/drawing/2016/5/11/chartex" xmlns:cx6="http://schemas.microsoft.com/office/drawing/2016/5/12/chartex" xmlns:cx7="http://schemas.microsoft.com/office/drawing/2016/5/13/chartex" xmlns:cx8="http://schemas.microsoft.com/office/drawing/2016/5/14/chartex" xmlns:mc="http://schemas.openxmlformats.org/markup-compatibility/2006" xmlns:aink="http://schemas.microsoft.com/office/drawing/2016/ink" xmlns:am3d="http://schemas.microsoft.com/office/drawing/2017/model3d" xmlns:o="urn:schemas-microsoft-com:office:office" xmlns:r="http://schemas.openxmlformats.org/officeDocument/2006/relationships" xmlns:m="http://schemas.openxmlformats.org/officeDocument/2006/math" xmlns:v="urn:schemas-microsoft-com:vml" xmlns:wp14="http://schemas.microsoft.com/office/word/2010/wordprocessingDrawing" xmlns:wp="http://schemas.openxmlformats.org/drawingml/2006/wordprocessingDrawing" xmlns:w10="urn:schemas-microsoft-com:office:word" xmlns:w="http://schemas.openxmlformats.org/wordprocessingml/2006/main" xmlns:w14="http://schemas.microsoft.com/office/word/2010/wordml" xmlns:w15="http://schemas.microsoft.com/office/word/2012/wordml" xmlns:w16cex="http://schemas.microsoft.com/office/word/2018/wordml/cex" xmlns:w16cid="http://schemas.microsoft.com/office/word/2016/wordml/cid" xmlns:w16="http://schemas.microsoft.com/office/word/2018/wordml" xmlns:w16sdtdh="http://schemas.microsoft.com/office/word/2020/wordml/sdtdatahash" xmlns:w16se="http://schemas.microsoft.com/office/word/2015/wordml/symex" xmlns:wpg="http://schemas.microsoft.com/office/word/2010/wordprocessingGroup" xmlns:wpi="http://schemas.microsoft.com/office/word/2010/wordprocessingInk" xmlns:wne="http://schemas.microsoft.com/office/word/2006/wordml" xmlns:wps="http://schemas.microsoft.com/office/word/2010/wordprocessingShape" mc:Ignorable="w14 w15 w16se w16cid w16 w16cex w16sdtdh wp14">
   <w:footnote w:type="separator" w:id="-1">
     <w:p/>
   </w:footnote>
@@ -4274,7 +3491,7 @@
         <w:t>://www.</w:t>
       </w:r>
       <w:r>
-        <w:t>all-in-data</w:t>
+        <w:t>bitExpert</w:t>
       </w:r>
       <w:r>
         <w:t>.de</w:t>
@@ -4307,7 +3524,13 @@
         <w:tab/>
       </w:r>
       <w:r>
-        <w:t>https://github.com/allin-data/magento2-content-fuzzyfyr</w:t>
+        <w:t>https://github.com/</w:t>
+      </w:r>
+      <w:r>
+        <w:t>hivecommerce</w:t>
+      </w:r>
+      <w:r>
+        <w:t>/magento2-content-fuzzyfyr</w:t>
       </w:r>
     </w:p>
   </w:footnote>
@@ -4323,7 +3546,13 @@
         <w:tab/>
       </w:r>
       <w:r>
-        <w:t>https://github.com/allin-data/magento2-content-fuzzyfyr</w:t>
+        <w:t>https://github.com/</w:t>
+      </w:r>
+      <w:r>
+        <w:t>hivecommerce</w:t>
+      </w:r>
+      <w:r>
+        <w:t>/magento2-content-fuzzyfyr</w:t>
       </w:r>
       <w:r>
         <w:t>/blob/master/LICENSE</w:t>
@@ -4334,7 +3563,7 @@
 </file>
 
 <file path=word/header1.xml><?xml version="1.0" encoding="utf-8"?>
-<w:hdr xmlns:wpc="http://schemas.microsoft.com/office/word/2010/wordprocessingCanvas" xmlns:cx="http://schemas.microsoft.com/office/drawing/2014/chartex" xmlns:cx1="http://schemas.microsoft.com/office/drawing/2015/9/8/chartex" xmlns:cx2="http://schemas.microsoft.com/office/drawing/2015/10/21/chartex" xmlns:cx3="http://schemas.microsoft.com/office/drawing/2016/5/9/chartex" xmlns:cx4="http://schemas.microsoft.com/office/drawing/2016/5/10/chartex" xmlns:cx5="http://schemas.microsoft.com/office/drawing/2016/5/11/chartex" xmlns:cx6="http://schemas.microsoft.com/office/drawing/2016/5/12/chartex" xmlns:cx7="http://schemas.microsoft.com/office/drawing/2016/5/13/chartex" xmlns:cx8="http://schemas.microsoft.com/office/drawing/2016/5/14/chartex" xmlns:mc="http://schemas.openxmlformats.org/markup-compatibility/2006" xmlns:aink="http://schemas.microsoft.com/office/drawing/2016/ink" xmlns:am3d="http://schemas.microsoft.com/office/drawing/2017/model3d" xmlns:o="urn:schemas-microsoft-com:office:office" xmlns:r="http://schemas.openxmlformats.org/officeDocument/2006/relationships" xmlns:m="http://schemas.openxmlformats.org/officeDocument/2006/math" xmlns:v="urn:schemas-microsoft-com:vml" xmlns:wp14="http://schemas.microsoft.com/office/word/2010/wordprocessingDrawing" xmlns:wp="http://schemas.openxmlformats.org/drawingml/2006/wordprocessingDrawing" xmlns:w10="urn:schemas-microsoft-com:office:word" xmlns:w="http://schemas.openxmlformats.org/wordprocessingml/2006/main" xmlns:w14="http://schemas.microsoft.com/office/word/2010/wordml" xmlns:w15="http://schemas.microsoft.com/office/word/2012/wordml" xmlns:w16cid="http://schemas.microsoft.com/office/word/2016/wordml/cid" xmlns:w16se="http://schemas.microsoft.com/office/word/2015/wordml/symex" xmlns:wpg="http://schemas.microsoft.com/office/word/2010/wordprocessingGroup" xmlns:wpi="http://schemas.microsoft.com/office/word/2010/wordprocessingInk" xmlns:wne="http://schemas.microsoft.com/office/word/2006/wordml" xmlns:wps="http://schemas.microsoft.com/office/word/2010/wordprocessingShape" mc:Ignorable="w14 w15 w16se w16cid wp14">
+<w:hdr xmlns:wpc="http://schemas.microsoft.com/office/word/2010/wordprocessingCanvas" xmlns:cx="http://schemas.microsoft.com/office/drawing/2014/chartex" xmlns:cx1="http://schemas.microsoft.com/office/drawing/2015/9/8/chartex" xmlns:cx2="http://schemas.microsoft.com/office/drawing/2015/10/21/chartex" xmlns:cx3="http://schemas.microsoft.com/office/drawing/2016/5/9/chartex" xmlns:cx4="http://schemas.microsoft.com/office/drawing/2016/5/10/chartex" xmlns:cx5="http://schemas.microsoft.com/office/drawing/2016/5/11/chartex" xmlns:cx6="http://schemas.microsoft.com/office/drawing/2016/5/12/chartex" xmlns:cx7="http://schemas.microsoft.com/office/drawing/2016/5/13/chartex" xmlns:cx8="http://schemas.microsoft.com/office/drawing/2016/5/14/chartex" xmlns:mc="http://schemas.openxmlformats.org/markup-compatibility/2006" xmlns:aink="http://schemas.microsoft.com/office/drawing/2016/ink" xmlns:am3d="http://schemas.microsoft.com/office/drawing/2017/model3d" xmlns:o="urn:schemas-microsoft-com:office:office" xmlns:r="http://schemas.openxmlformats.org/officeDocument/2006/relationships" xmlns:m="http://schemas.openxmlformats.org/officeDocument/2006/math" xmlns:v="urn:schemas-microsoft-com:vml" xmlns:wp14="http://schemas.microsoft.com/office/word/2010/wordprocessingDrawing" xmlns:wp="http://schemas.openxmlformats.org/drawingml/2006/wordprocessingDrawing" xmlns:w10="urn:schemas-microsoft-com:office:word" xmlns:w="http://schemas.openxmlformats.org/wordprocessingml/2006/main" xmlns:w14="http://schemas.microsoft.com/office/word/2010/wordml" xmlns:w15="http://schemas.microsoft.com/office/word/2012/wordml" xmlns:w16cex="http://schemas.microsoft.com/office/word/2018/wordml/cex" xmlns:w16cid="http://schemas.microsoft.com/office/word/2016/wordml/cid" xmlns:w16="http://schemas.microsoft.com/office/word/2018/wordml" xmlns:w16sdtdh="http://schemas.microsoft.com/office/word/2020/wordml/sdtdatahash" xmlns:w16se="http://schemas.microsoft.com/office/word/2015/wordml/symex" xmlns:wpg="http://schemas.microsoft.com/office/word/2010/wordprocessingGroup" xmlns:wpi="http://schemas.microsoft.com/office/word/2010/wordprocessingInk" xmlns:wne="http://schemas.microsoft.com/office/word/2006/wordml" xmlns:wps="http://schemas.microsoft.com/office/word/2010/wordprocessingShape" mc:Ignorable="w14 w15 w16se w16cid w16 w16cex w16sdtdh wp14">
   <w:p>
     <w:pPr>
       <w:pStyle w:val="Kopfzeile"/>
@@ -4344,7 +3573,7 @@
 </file>
 
 <file path=word/header2.xml><?xml version="1.0" encoding="utf-8"?>
-<w:hdr xmlns:wpc="http://schemas.microsoft.com/office/word/2010/wordprocessingCanvas" xmlns:cx="http://schemas.microsoft.com/office/drawing/2014/chartex" xmlns:cx1="http://schemas.microsoft.com/office/drawing/2015/9/8/chartex" xmlns:cx2="http://schemas.microsoft.com/office/drawing/2015/10/21/chartex" xmlns:cx3="http://schemas.microsoft.com/office/drawing/2016/5/9/chartex" xmlns:cx4="http://schemas.microsoft.com/office/drawing/2016/5/10/chartex" xmlns:cx5="http://schemas.microsoft.com/office/drawing/2016/5/11/chartex" xmlns:cx6="http://schemas.microsoft.com/office/drawing/2016/5/12/chartex" xmlns:cx7="http://schemas.microsoft.com/office/drawing/2016/5/13/chartex" xmlns:cx8="http://schemas.microsoft.com/office/drawing/2016/5/14/chartex" xmlns:mc="http://schemas.openxmlformats.org/markup-compatibility/2006" xmlns:aink="http://schemas.microsoft.com/office/drawing/2016/ink" xmlns:am3d="http://schemas.microsoft.com/office/drawing/2017/model3d" xmlns:o="urn:schemas-microsoft-com:office:office" xmlns:r="http://schemas.openxmlformats.org/officeDocument/2006/relationships" xmlns:m="http://schemas.openxmlformats.org/officeDocument/2006/math" xmlns:v="urn:schemas-microsoft-com:vml" xmlns:wp14="http://schemas.microsoft.com/office/word/2010/wordprocessingDrawing" xmlns:wp="http://schemas.openxmlformats.org/drawingml/2006/wordprocessingDrawing" xmlns:w10="urn:schemas-microsoft-com:office:word" xmlns:w="http://schemas.openxmlformats.org/wordprocessingml/2006/main" xmlns:w14="http://schemas.microsoft.com/office/word/2010/wordml" xmlns:w15="http://schemas.microsoft.com/office/word/2012/wordml" xmlns:w16cid="http://schemas.microsoft.com/office/word/2016/wordml/cid" xmlns:w16se="http://schemas.microsoft.com/office/word/2015/wordml/symex" xmlns:wpg="http://schemas.microsoft.com/office/word/2010/wordprocessingGroup" xmlns:wpi="http://schemas.microsoft.com/office/word/2010/wordprocessingInk" xmlns:wne="http://schemas.microsoft.com/office/word/2006/wordml" xmlns:wps="http://schemas.microsoft.com/office/word/2010/wordprocessingShape" mc:Ignorable="w14 w15 w16se w16cid wp14">
+<w:hdr xmlns:wpc="http://schemas.microsoft.com/office/word/2010/wordprocessingCanvas" xmlns:cx="http://schemas.microsoft.com/office/drawing/2014/chartex" xmlns:cx1="http://schemas.microsoft.com/office/drawing/2015/9/8/chartex" xmlns:cx2="http://schemas.microsoft.com/office/drawing/2015/10/21/chartex" xmlns:cx3="http://schemas.microsoft.com/office/drawing/2016/5/9/chartex" xmlns:cx4="http://schemas.microsoft.com/office/drawing/2016/5/10/chartex" xmlns:cx5="http://schemas.microsoft.com/office/drawing/2016/5/11/chartex" xmlns:cx6="http://schemas.microsoft.com/office/drawing/2016/5/12/chartex" xmlns:cx7="http://schemas.microsoft.com/office/drawing/2016/5/13/chartex" xmlns:cx8="http://schemas.microsoft.com/office/drawing/2016/5/14/chartex" xmlns:mc="http://schemas.openxmlformats.org/markup-compatibility/2006" xmlns:aink="http://schemas.microsoft.com/office/drawing/2016/ink" xmlns:am3d="http://schemas.microsoft.com/office/drawing/2017/model3d" xmlns:o="urn:schemas-microsoft-com:office:office" xmlns:r="http://schemas.openxmlformats.org/officeDocument/2006/relationships" xmlns:m="http://schemas.openxmlformats.org/officeDocument/2006/math" xmlns:v="urn:schemas-microsoft-com:vml" xmlns:wp14="http://schemas.microsoft.com/office/word/2010/wordprocessingDrawing" xmlns:wp="http://schemas.openxmlformats.org/drawingml/2006/wordprocessingDrawing" xmlns:w10="urn:schemas-microsoft-com:office:word" xmlns:w="http://schemas.openxmlformats.org/wordprocessingml/2006/main" xmlns:w14="http://schemas.microsoft.com/office/word/2010/wordml" xmlns:w15="http://schemas.microsoft.com/office/word/2012/wordml" xmlns:w16cex="http://schemas.microsoft.com/office/word/2018/wordml/cex" xmlns:w16cid="http://schemas.microsoft.com/office/word/2016/wordml/cid" xmlns:w16="http://schemas.microsoft.com/office/word/2018/wordml" xmlns:w16sdtdh="http://schemas.microsoft.com/office/word/2020/wordml/sdtdatahash" xmlns:w16se="http://schemas.microsoft.com/office/word/2015/wordml/symex" xmlns:wpg="http://schemas.microsoft.com/office/word/2010/wordprocessingGroup" xmlns:wpi="http://schemas.microsoft.com/office/word/2010/wordprocessingInk" xmlns:wne="http://schemas.microsoft.com/office/word/2006/wordml" xmlns:wps="http://schemas.microsoft.com/office/word/2010/wordprocessingShape" mc:Ignorable="w14 w15 w16se w16cid w16 w16cex w16sdtdh wp14">
   <w:p>
     <w:pPr>
       <w:pStyle w:val="Kopfzeile"/>
@@ -4354,7 +3583,7 @@
 </file>
 
 <file path=word/header3.xml><?xml version="1.0" encoding="utf-8"?>
-<w:hdr xmlns:wpc="http://schemas.microsoft.com/office/word/2010/wordprocessingCanvas" xmlns:cx="http://schemas.microsoft.com/office/drawing/2014/chartex" xmlns:cx1="http://schemas.microsoft.com/office/drawing/2015/9/8/chartex" xmlns:cx2="http://schemas.microsoft.com/office/drawing/2015/10/21/chartex" xmlns:cx3="http://schemas.microsoft.com/office/drawing/2016/5/9/chartex" xmlns:cx4="http://schemas.microsoft.com/office/drawing/2016/5/10/chartex" xmlns:cx5="http://schemas.microsoft.com/office/drawing/2016/5/11/chartex" xmlns:cx6="http://schemas.microsoft.com/office/drawing/2016/5/12/chartex" xmlns:cx7="http://schemas.microsoft.com/office/drawing/2016/5/13/chartex" xmlns:cx8="http://schemas.microsoft.com/office/drawing/2016/5/14/chartex" xmlns:mc="http://schemas.openxmlformats.org/markup-compatibility/2006" xmlns:aink="http://schemas.microsoft.com/office/drawing/2016/ink" xmlns:am3d="http://schemas.microsoft.com/office/drawing/2017/model3d" xmlns:o="urn:schemas-microsoft-com:office:office" xmlns:r="http://schemas.openxmlformats.org/officeDocument/2006/relationships" xmlns:m="http://schemas.openxmlformats.org/officeDocument/2006/math" xmlns:v="urn:schemas-microsoft-com:vml" xmlns:wp14="http://schemas.microsoft.com/office/word/2010/wordprocessingDrawing" xmlns:wp="http://schemas.openxmlformats.org/drawingml/2006/wordprocessingDrawing" xmlns:w10="urn:schemas-microsoft-com:office:word" xmlns:w="http://schemas.openxmlformats.org/wordprocessingml/2006/main" xmlns:w14="http://schemas.microsoft.com/office/word/2010/wordml" xmlns:w15="http://schemas.microsoft.com/office/word/2012/wordml" xmlns:w16cid="http://schemas.microsoft.com/office/word/2016/wordml/cid" xmlns:w16se="http://schemas.microsoft.com/office/word/2015/wordml/symex" xmlns:wpg="http://schemas.microsoft.com/office/word/2010/wordprocessingGroup" xmlns:wpi="http://schemas.microsoft.com/office/word/2010/wordprocessingInk" xmlns:wne="http://schemas.microsoft.com/office/word/2006/wordml" xmlns:wps="http://schemas.microsoft.com/office/word/2010/wordprocessingShape" mc:Ignorable="w14 w15 w16se w16cid wp14">
+<w:hdr xmlns:wpc="http://schemas.microsoft.com/office/word/2010/wordprocessingCanvas" xmlns:cx="http://schemas.microsoft.com/office/drawing/2014/chartex" xmlns:cx1="http://schemas.microsoft.com/office/drawing/2015/9/8/chartex" xmlns:cx2="http://schemas.microsoft.com/office/drawing/2015/10/21/chartex" xmlns:cx3="http://schemas.microsoft.com/office/drawing/2016/5/9/chartex" xmlns:cx4="http://schemas.microsoft.com/office/drawing/2016/5/10/chartex" xmlns:cx5="http://schemas.microsoft.com/office/drawing/2016/5/11/chartex" xmlns:cx6="http://schemas.microsoft.com/office/drawing/2016/5/12/chartex" xmlns:cx7="http://schemas.microsoft.com/office/drawing/2016/5/13/chartex" xmlns:cx8="http://schemas.microsoft.com/office/drawing/2016/5/14/chartex" xmlns:mc="http://schemas.openxmlformats.org/markup-compatibility/2006" xmlns:aink="http://schemas.microsoft.com/office/drawing/2016/ink" xmlns:am3d="http://schemas.microsoft.com/office/drawing/2017/model3d" xmlns:o="urn:schemas-microsoft-com:office:office" xmlns:r="http://schemas.openxmlformats.org/officeDocument/2006/relationships" xmlns:m="http://schemas.openxmlformats.org/officeDocument/2006/math" xmlns:v="urn:schemas-microsoft-com:vml" xmlns:wp14="http://schemas.microsoft.com/office/word/2010/wordprocessingDrawing" xmlns:wp="http://schemas.openxmlformats.org/drawingml/2006/wordprocessingDrawing" xmlns:w10="urn:schemas-microsoft-com:office:word" xmlns:w="http://schemas.openxmlformats.org/wordprocessingml/2006/main" xmlns:w14="http://schemas.microsoft.com/office/word/2010/wordml" xmlns:w15="http://schemas.microsoft.com/office/word/2012/wordml" xmlns:w16cex="http://schemas.microsoft.com/office/word/2018/wordml/cex" xmlns:w16cid="http://schemas.microsoft.com/office/word/2016/wordml/cid" xmlns:w16="http://schemas.microsoft.com/office/word/2018/wordml" xmlns:w16sdtdh="http://schemas.microsoft.com/office/word/2020/wordml/sdtdatahash" xmlns:w16se="http://schemas.microsoft.com/office/word/2015/wordml/symex" xmlns:wpg="http://schemas.microsoft.com/office/word/2010/wordprocessingGroup" xmlns:wpi="http://schemas.microsoft.com/office/word/2010/wordprocessingInk" xmlns:wne="http://schemas.microsoft.com/office/word/2006/wordml" xmlns:wps="http://schemas.microsoft.com/office/word/2010/wordprocessingShape" mc:Ignorable="w14 w15 w16se w16cid w16 w16cex w16sdtdh wp14">
   <w:p>
     <w:pPr>
       <w:pStyle w:val="Kopfzeile"/>
@@ -4364,7 +3593,7 @@
 </file>
 
 <file path=word/numbering.xml><?xml version="1.0" encoding="utf-8"?>
-<w:numbering xmlns:wpc="http://schemas.microsoft.com/office/word/2010/wordprocessingCanvas" xmlns:cx="http://schemas.microsoft.com/office/drawing/2014/chartex" xmlns:cx1="http://schemas.microsoft.com/office/drawing/2015/9/8/chartex" xmlns:cx2="http://schemas.microsoft.com/office/drawing/2015/10/21/chartex" xmlns:cx3="http://schemas.microsoft.com/office/drawing/2016/5/9/chartex" xmlns:cx4="http://schemas.microsoft.com/office/drawing/2016/5/10/chartex" xmlns:cx5="http://schemas.microsoft.com/office/drawing/2016/5/11/chartex" xmlns:cx6="http://schemas.microsoft.com/office/drawing/2016/5/12/chartex" xmlns:cx7="http://schemas.microsoft.com/office/drawing/2016/5/13/chartex" xmlns:cx8="http://schemas.microsoft.com/office/drawing/2016/5/14/chartex" xmlns:mc="http://schemas.openxmlformats.org/markup-compatibility/2006" xmlns:aink="http://schemas.microsoft.com/office/drawing/2016/ink" xmlns:am3d="http://schemas.microsoft.com/office/drawing/2017/model3d" xmlns:o="urn:schemas-microsoft-com:office:office" xmlns:r="http://schemas.openxmlformats.org/officeDocument/2006/relationships" xmlns:m="http://schemas.openxmlformats.org/officeDocument/2006/math" xmlns:v="urn:schemas-microsoft-com:vml" xmlns:wp14="http://schemas.microsoft.com/office/word/2010/wordprocessingDrawing" xmlns:wp="http://schemas.openxmlformats.org/drawingml/2006/wordprocessingDrawing" xmlns:w10="urn:schemas-microsoft-com:office:word" xmlns:w="http://schemas.openxmlformats.org/wordprocessingml/2006/main" xmlns:w14="http://schemas.microsoft.com/office/word/2010/wordml" xmlns:w15="http://schemas.microsoft.com/office/word/2012/wordml" xmlns:w16cid="http://schemas.microsoft.com/office/word/2016/wordml/cid" xmlns:w16se="http://schemas.microsoft.com/office/word/2015/wordml/symex" xmlns:wpg="http://schemas.microsoft.com/office/word/2010/wordprocessingGroup" xmlns:wpi="http://schemas.microsoft.com/office/word/2010/wordprocessingInk" xmlns:wne="http://schemas.microsoft.com/office/word/2006/wordml" xmlns:wps="http://schemas.microsoft.com/office/word/2010/wordprocessingShape" mc:Ignorable="w14 w15 w16se w16cid wp14">
+<w:numbering xmlns:wpc="http://schemas.microsoft.com/office/word/2010/wordprocessingCanvas" xmlns:cx="http://schemas.microsoft.com/office/drawing/2014/chartex" xmlns:cx1="http://schemas.microsoft.com/office/drawing/2015/9/8/chartex" xmlns:cx2="http://schemas.microsoft.com/office/drawing/2015/10/21/chartex" xmlns:cx3="http://schemas.microsoft.com/office/drawing/2016/5/9/chartex" xmlns:cx4="http://schemas.microsoft.com/office/drawing/2016/5/10/chartex" xmlns:cx5="http://schemas.microsoft.com/office/drawing/2016/5/11/chartex" xmlns:cx6="http://schemas.microsoft.com/office/drawing/2016/5/12/chartex" xmlns:cx7="http://schemas.microsoft.com/office/drawing/2016/5/13/chartex" xmlns:cx8="http://schemas.microsoft.com/office/drawing/2016/5/14/chartex" xmlns:mc="http://schemas.openxmlformats.org/markup-compatibility/2006" xmlns:aink="http://schemas.microsoft.com/office/drawing/2016/ink" xmlns:am3d="http://schemas.microsoft.com/office/drawing/2017/model3d" xmlns:o="urn:schemas-microsoft-com:office:office" xmlns:r="http://schemas.openxmlformats.org/officeDocument/2006/relationships" xmlns:m="http://schemas.openxmlformats.org/officeDocument/2006/math" xmlns:v="urn:schemas-microsoft-com:vml" xmlns:wp14="http://schemas.microsoft.com/office/word/2010/wordprocessingDrawing" xmlns:wp="http://schemas.openxmlformats.org/drawingml/2006/wordprocessingDrawing" xmlns:w10="urn:schemas-microsoft-com:office:word" xmlns:w="http://schemas.openxmlformats.org/wordprocessingml/2006/main" xmlns:w14="http://schemas.microsoft.com/office/word/2010/wordml" xmlns:w15="http://schemas.microsoft.com/office/word/2012/wordml" xmlns:w16cex="http://schemas.microsoft.com/office/word/2018/wordml/cex" xmlns:w16cid="http://schemas.microsoft.com/office/word/2016/wordml/cid" xmlns:w16="http://schemas.microsoft.com/office/word/2018/wordml" xmlns:w16sdtdh="http://schemas.microsoft.com/office/word/2020/wordml/sdtdatahash" xmlns:w16se="http://schemas.microsoft.com/office/word/2015/wordml/symex" xmlns:wpg="http://schemas.microsoft.com/office/word/2010/wordprocessingGroup" xmlns:wpi="http://schemas.microsoft.com/office/word/2010/wordprocessingInk" xmlns:wne="http://schemas.microsoft.com/office/word/2006/wordml" xmlns:wps="http://schemas.microsoft.com/office/word/2010/wordprocessingShape" mc:Ignorable="w14 w15 w16se w16cid w16 w16cex w16sdtdh wp14">
   <w:abstractNum w:abstractNumId="0" w15:restartNumberingAfterBreak="0">
     <w:nsid w:val="0FAB47AD"/>
     <w:multiLevelType w:val="multilevel"/>
@@ -5016,7 +4245,7 @@
 </file>
 
 <file path=word/styles.xml><?xml version="1.0" encoding="utf-8"?>
-<w:styles xmlns:mc="http://schemas.openxmlformats.org/markup-compatibility/2006" xmlns:r="http://schemas.openxmlformats.org/officeDocument/2006/relationships" xmlns:w="http://schemas.openxmlformats.org/wordprocessingml/2006/main" xmlns:w14="http://schemas.microsoft.com/office/word/2010/wordml" xmlns:w15="http://schemas.microsoft.com/office/word/2012/wordml" xmlns:w16cid="http://schemas.microsoft.com/office/word/2016/wordml/cid" xmlns:w16se="http://schemas.microsoft.com/office/word/2015/wordml/symex" mc:Ignorable="w14 w15 w16se w16cid">
+<w:styles xmlns:mc="http://schemas.openxmlformats.org/markup-compatibility/2006" xmlns:r="http://schemas.openxmlformats.org/officeDocument/2006/relationships" xmlns:w="http://schemas.openxmlformats.org/wordprocessingml/2006/main" xmlns:w14="http://schemas.microsoft.com/office/word/2010/wordml" xmlns:w15="http://schemas.microsoft.com/office/word/2012/wordml" xmlns:w16cex="http://schemas.microsoft.com/office/word/2018/wordml/cex" xmlns:w16cid="http://schemas.microsoft.com/office/word/2016/wordml/cid" xmlns:w16="http://schemas.microsoft.com/office/word/2018/wordml" xmlns:w16sdtdh="http://schemas.microsoft.com/office/word/2020/wordml/sdtdatahash" xmlns:w16se="http://schemas.microsoft.com/office/word/2015/wordml/symex" mc:Ignorable="w14 w15 w16se w16cid w16 w16cex w16sdtdh">
   <w:docDefaults>
     <w:rPrDefault>
       <w:rPr>
@@ -5027,7 +4256,7 @@
     </w:rPrDefault>
     <w:pPrDefault/>
   </w:docDefaults>
-  <w:latentStyles w:defLockedState="0" w:defUIPriority="99" w:defSemiHidden="0" w:defUnhideWhenUsed="0" w:defQFormat="0" w:count="375">
+  <w:latentStyles w:defLockedState="0" w:defUIPriority="99" w:defSemiHidden="0" w:defUnhideWhenUsed="0" w:defQFormat="0" w:count="376">
     <w:lsdException w:name="Normal" w:uiPriority="0" w:qFormat="1"/>
     <w:lsdException w:name="heading 1" w:uiPriority="9" w:qFormat="1"/>
     <w:lsdException w:name="heading 2" w:semiHidden="1" w:uiPriority="9" w:unhideWhenUsed="1" w:qFormat="1"/>
@@ -5133,7 +4362,6 @@
     <w:lsdException w:name="HTML Sample" w:semiHidden="1" w:unhideWhenUsed="1"/>
     <w:lsdException w:name="HTML Typewriter" w:semiHidden="1" w:unhideWhenUsed="1"/>
     <w:lsdException w:name="HTML Variable" w:semiHidden="1" w:unhideWhenUsed="1"/>
-    <w:lsdException w:name="Normal Table" w:semiHidden="1" w:unhideWhenUsed="1"/>
     <w:lsdException w:name="annotation subject" w:semiHidden="1" w:unhideWhenUsed="1"/>
     <w:lsdException w:name="No List" w:semiHidden="1" w:unhideWhenUsed="1"/>
     <w:lsdException w:name="Outline List 1" w:semiHidden="1" w:unhideWhenUsed="1"/>
@@ -5180,10 +4408,8 @@
     <w:lsdException w:name="Table Subtle 2" w:semiHidden="1" w:unhideWhenUsed="1"/>
     <w:lsdException w:name="Table Web 1" w:semiHidden="1" w:unhideWhenUsed="1"/>
     <w:lsdException w:name="Table Web 2" w:semiHidden="1" w:unhideWhenUsed="1"/>
-    <w:lsdException w:name="Table Web 3" w:semiHidden="1" w:unhideWhenUsed="1"/>
     <w:lsdException w:name="Balloon Text" w:semiHidden="1" w:unhideWhenUsed="1"/>
     <w:lsdException w:name="Table Grid" w:uiPriority="39"/>
-    <w:lsdException w:name="Table Theme" w:semiHidden="1" w:unhideWhenUsed="1"/>
     <w:lsdException w:name="Placeholder Text" w:semiHidden="1"/>
     <w:lsdException w:name="No Spacing" w:uiPriority="1" w:qFormat="1"/>
     <w:lsdException w:name="Light Shading" w:uiPriority="60"/>
@@ -5401,6 +4627,7 @@
     <w:lsdException w:name="List Table 7 Colorful Accent 6" w:uiPriority="52"/>
     <w:lsdException w:name="Mention" w:semiHidden="1" w:unhideWhenUsed="1"/>
     <w:lsdException w:name="Smart Hyperlink" w:semiHidden="1" w:unhideWhenUsed="1"/>
+    <w:lsdException w:name="Smart Link" w:semiHidden="1" w:unhideWhenUsed="1"/>
   </w:latentStyles>
   <w:style w:type="paragraph" w:default="1" w:styleId="Standard">
     <w:name w:val="Normal"/>

</xml_diff>

<commit_message>
Replace AllInData with HiveCommerce
</commit_message>
<xml_diff>
--- a/docs/UserGuide.docx
+++ b/docs/UserGuide.docx
@@ -2041,7 +2041,7 @@
         <w:rPr>
           <w:lang w:val="en-US"/>
         </w:rPr>
-        <w:t>developer:</w:t>
+        <w:t>dev:</w:t>
       </w:r>
       <w:r>
         <w:rPr>
@@ -4362,6 +4362,7 @@
     <w:lsdException w:name="HTML Sample" w:semiHidden="1" w:unhideWhenUsed="1"/>
     <w:lsdException w:name="HTML Typewriter" w:semiHidden="1" w:unhideWhenUsed="1"/>
     <w:lsdException w:name="HTML Variable" w:semiHidden="1" w:unhideWhenUsed="1"/>
+    <w:lsdException w:name="Normal Table" w:semiHidden="1" w:unhideWhenUsed="1"/>
     <w:lsdException w:name="annotation subject" w:semiHidden="1" w:unhideWhenUsed="1"/>
     <w:lsdException w:name="No List" w:semiHidden="1" w:unhideWhenUsed="1"/>
     <w:lsdException w:name="Outline List 1" w:semiHidden="1" w:unhideWhenUsed="1"/>
@@ -4408,8 +4409,10 @@
     <w:lsdException w:name="Table Subtle 2" w:semiHidden="1" w:unhideWhenUsed="1"/>
     <w:lsdException w:name="Table Web 1" w:semiHidden="1" w:unhideWhenUsed="1"/>
     <w:lsdException w:name="Table Web 2" w:semiHidden="1" w:unhideWhenUsed="1"/>
+    <w:lsdException w:name="Table Web 3" w:semiHidden="1" w:unhideWhenUsed="1"/>
     <w:lsdException w:name="Balloon Text" w:semiHidden="1" w:unhideWhenUsed="1"/>
     <w:lsdException w:name="Table Grid" w:uiPriority="39"/>
+    <w:lsdException w:name="Table Theme" w:semiHidden="1" w:unhideWhenUsed="1"/>
     <w:lsdException w:name="Placeholder Text" w:semiHidden="1"/>
     <w:lsdException w:name="No Spacing" w:uiPriority="1" w:qFormat="1"/>
     <w:lsdException w:name="Light Shading" w:uiPriority="60"/>

</xml_diff>